<commit_message>
update dac ta usecase
</commit_message>
<xml_diff>
--- a/Nhom14_Website quản lý bán giày.docx
+++ b/Nhom14_Website quản lý bán giày.docx
@@ -66,7 +66,6 @@
         <w:rPr>
           <w:rFonts w:ascii="Times New Roman" w:hAnsi="Times New Roman" w:cs="Times New Roman"/>
           <w:noProof/>
-          <w:lang w:eastAsia="ja-JP"/>
         </w:rPr>
         <w:drawing>
           <wp:anchor distT="0" distB="0" distL="114300" distR="114300" simplePos="0" relativeHeight="251660288" behindDoc="0" locked="0" layoutInCell="1" allowOverlap="1" wp14:anchorId="2955BC82" wp14:editId="513A25D0">
@@ -566,7 +565,6 @@
       <w:r>
         <w:rPr>
           <w:noProof/>
-          <w:lang w:eastAsia="ja-JP"/>
         </w:rPr>
         <w:drawing>
           <wp:inline distT="0" distB="0" distL="0" distR="0" wp14:anchorId="6339D54B" wp14:editId="72223D78">
@@ -1166,7 +1164,6 @@
       <w:r>
         <w:rPr>
           <w:noProof/>
-          <w:lang w:eastAsia="ja-JP"/>
           <w14:shadow w14:blurRad="38100" w14:dist="19050" w14:dir="2700000" w14:sx="100000" w14:sy="100000" w14:kx="0" w14:ky="0" w14:algn="tl">
             <w14:schemeClr w14:val="dk1">
               <w14:alpha w14:val="60000"/>
@@ -1674,10 +1671,8 @@
         <w:spacing w:line="360" w:lineRule="auto"/>
         <w:jc w:val="center"/>
         <w:rPr>
-          <w:rFonts w:ascii="Times New Roman" w:hAnsi="Times New Roman" w:cs="Times New Roman"/>
-          <w:b/>
+          <w:rFonts w:cs="Times New Roman"/>
           <w:color w:val="000000" w:themeColor="text1"/>
-          <w:sz w:val="26"/>
           <w:szCs w:val="26"/>
           <w:lang w:val="fr-FR"/>
         </w:rPr>
@@ -1686,10 +1681,8 @@
       <w:bookmarkStart w:id="1" w:name="_Toc90969257"/>
       <w:r>
         <w:rPr>
-          <w:rFonts w:ascii="Times New Roman" w:hAnsi="Times New Roman" w:cs="Times New Roman"/>
-          <w:b/>
+          <w:rFonts w:cs="Times New Roman"/>
           <w:color w:val="000000" w:themeColor="text1"/>
-          <w:sz w:val="26"/>
           <w:szCs w:val="26"/>
           <w:lang w:val="fr-FR"/>
         </w:rPr>
@@ -1918,9 +1911,9 @@
     <w:sdt>
       <w:sdtPr>
         <w:rPr>
-          <w:rFonts w:ascii="Times New Roman" w:eastAsiaTheme="minorHAnsi" w:hAnsi="Times New Roman" w:cs="Times New Roman"/>
+          <w:rFonts w:asciiTheme="minorHAnsi" w:eastAsiaTheme="minorHAnsi" w:hAnsiTheme="minorHAnsi" w:cs="Times New Roman"/>
           <w:color w:val="auto"/>
-          <w:sz w:val="26"/>
+          <w:sz w:val="22"/>
           <w:szCs w:val="26"/>
         </w:rPr>
         <w:id w:val="1502386671"/>
@@ -1931,7 +1924,6 @@
       </w:sdtPr>
       <w:sdtEndPr>
         <w:rPr>
-          <w:b/>
           <w:bCs/>
           <w:noProof/>
           <w:sz w:val="18"/>
@@ -1944,9 +1936,7 @@
             <w:spacing w:line="360" w:lineRule="auto"/>
             <w:jc w:val="center"/>
             <w:rPr>
-              <w:rFonts w:ascii="Times New Roman" w:eastAsiaTheme="minorHAnsi" w:hAnsi="Times New Roman" w:cs="Times New Roman"/>
-              <w:color w:val="auto"/>
-              <w:sz w:val="26"/>
+              <w:rFonts w:eastAsiaTheme="minorHAnsi" w:cs="Times New Roman"/>
               <w:szCs w:val="26"/>
             </w:rPr>
           </w:pPr>
@@ -1975,16 +1965,14 @@
             <w:spacing w:line="360" w:lineRule="auto"/>
             <w:jc w:val="center"/>
             <w:rPr>
-              <w:rFonts w:ascii="Times New Roman" w:hAnsi="Times New Roman" w:cs="Times New Roman"/>
-              <w:sz w:val="26"/>
+              <w:rFonts w:cs="Times New Roman"/>
               <w:szCs w:val="26"/>
             </w:rPr>
           </w:pPr>
           <w:r>
             <w:rPr>
-              <w:rFonts w:ascii="Times New Roman" w:hAnsi="Times New Roman" w:cs="Times New Roman"/>
+              <w:rFonts w:cs="Times New Roman"/>
               <w:color w:val="000000" w:themeColor="text1"/>
-              <w:sz w:val="26"/>
               <w:szCs w:val="26"/>
             </w:rPr>
             <w:lastRenderedPageBreak/>
@@ -4858,7 +4846,7 @@
                 <w:noProof/>
                 <w:webHidden/>
               </w:rPr>
-              <w:t>17</w:t>
+              <w:t>16</w:t>
             </w:r>
             <w:r>
               <w:rPr>
@@ -4948,7 +4936,7 @@
                 <w:noProof/>
                 <w:webHidden/>
               </w:rPr>
-              <w:t>17</w:t>
+              <w:t>16</w:t>
             </w:r>
             <w:r>
               <w:rPr>
@@ -5038,7 +5026,7 @@
                 <w:noProof/>
                 <w:webHidden/>
               </w:rPr>
-              <w:t>17</w:t>
+              <w:t>16</w:t>
             </w:r>
             <w:r>
               <w:rPr>
@@ -5128,7 +5116,7 @@
                 <w:noProof/>
                 <w:webHidden/>
               </w:rPr>
-              <w:t>17</w:t>
+              <w:t>16</w:t>
             </w:r>
             <w:r>
               <w:rPr>
@@ -5218,7 +5206,7 @@
                 <w:noProof/>
                 <w:webHidden/>
               </w:rPr>
-              <w:t>17</w:t>
+              <w:t>16</w:t>
             </w:r>
             <w:r>
               <w:rPr>
@@ -5288,7 +5276,7 @@
                 <w:noProof/>
                 <w:webHidden/>
               </w:rPr>
-              <w:t>18</w:t>
+              <w:t>17</w:t>
             </w:r>
             <w:r>
               <w:rPr>
@@ -5376,7 +5364,7 @@
                 <w:noProof/>
                 <w:webHidden/>
               </w:rPr>
-              <w:t>18</w:t>
+              <w:t>17</w:t>
             </w:r>
             <w:r>
               <w:rPr>
@@ -5699,6 +5687,14 @@
           <w:sz w:val="26"/>
           <w:szCs w:val="26"/>
         </w:rPr>
+        <w:t xml:space="preserve"> </w:t>
+      </w:r>
+      <w:r>
+        <w:rPr>
+          <w:rFonts w:ascii="Times New Roman" w:hAnsi="Times New Roman" w:cs="Times New Roman"/>
+          <w:sz w:val="26"/>
+          <w:szCs w:val="26"/>
+        </w:rPr>
         <w:t>(</w:t>
       </w:r>
       <w:r>
@@ -5913,6 +5909,14 @@
           <w:sz w:val="26"/>
           <w:szCs w:val="26"/>
         </w:rPr>
+        <w:t xml:space="preserve"> </w:t>
+      </w:r>
+      <w:r>
+        <w:rPr>
+          <w:rFonts w:ascii="Times New Roman" w:hAnsi="Times New Roman" w:cs="Times New Roman"/>
+          <w:sz w:val="26"/>
+          <w:szCs w:val="26"/>
+        </w:rPr>
         <w:t>(</w:t>
       </w:r>
       <w:r>
@@ -6122,7 +6126,15 @@
           <w:sz w:val="26"/>
           <w:szCs w:val="26"/>
         </w:rPr>
-        <w:t>ng (đưa các món hàng  mình muốn mua vào đơn hàng)</w:t>
+        <w:t>ng (đưa các món hàng</w:t>
+      </w:r>
+      <w:r>
+        <w:rPr>
+          <w:rFonts w:ascii="Times New Roman" w:hAnsi="Times New Roman" w:cs="Times New Roman"/>
+          <w:sz w:val="26"/>
+          <w:szCs w:val="26"/>
+        </w:rPr>
+        <w:t xml:space="preserve"> mình muốn mua vào đơn hàng)</w:t>
       </w:r>
     </w:p>
     <w:p>
@@ -6627,7 +6639,25 @@
           <w:sz w:val="26"/>
           <w:szCs w:val="26"/>
         </w:rPr>
-        <w:t>Trang thông tin sản phẩm (khi click chọn vào button “thông tin đầy đủ “ của sản phẩm)</w:t>
+        <w:t xml:space="preserve">Trang thông tin sản phẩm (khi click chọn vào button “thông tin đầy đủ </w:t>
+      </w:r>
+      <w:proofErr w:type="gramStart"/>
+      <w:r>
+        <w:rPr>
+          <w:rFonts w:ascii="Times New Roman" w:hAnsi="Times New Roman" w:cs="Times New Roman"/>
+          <w:sz w:val="26"/>
+          <w:szCs w:val="26"/>
+        </w:rPr>
+        <w:t>“ của</w:t>
+      </w:r>
+      <w:proofErr w:type="gramEnd"/>
+      <w:r>
+        <w:rPr>
+          <w:rFonts w:ascii="Times New Roman" w:hAnsi="Times New Roman" w:cs="Times New Roman"/>
+          <w:sz w:val="26"/>
+          <w:szCs w:val="26"/>
+        </w:rPr>
+        <w:t xml:space="preserve"> sản phẩm)</w:t>
       </w:r>
     </w:p>
     <w:p>
@@ -6733,7 +6763,23 @@
           <w:sz w:val="26"/>
           <w:szCs w:val="26"/>
         </w:rPr>
-        <w:t>Địa chỉ, email, điện thoại,.</w:t>
+        <w:t>Địa chỉ, email, điện thoại,</w:t>
+      </w:r>
+      <w:r>
+        <w:rPr>
+          <w:rFonts w:ascii="Times New Roman" w:hAnsi="Times New Roman" w:cs="Times New Roman"/>
+          <w:sz w:val="26"/>
+          <w:szCs w:val="26"/>
+        </w:rPr>
+        <w:t xml:space="preserve"> </w:t>
+      </w:r>
+      <w:r>
+        <w:rPr>
+          <w:rFonts w:ascii="Times New Roman" w:hAnsi="Times New Roman" w:cs="Times New Roman"/>
+          <w:sz w:val="26"/>
+          <w:szCs w:val="26"/>
+        </w:rPr>
+        <w:t>.</w:t>
       </w:r>
       <w:r>
         <w:rPr>
@@ -6902,7 +6948,6 @@
           <w:rFonts w:cs="Times New Roman"/>
           <w:noProof/>
           <w:szCs w:val="26"/>
-          <w:lang w:eastAsia="ja-JP"/>
         </w:rPr>
         <w:drawing>
           <wp:anchor distT="0" distB="0" distL="114300" distR="114300" simplePos="0" relativeHeight="251665408" behindDoc="0" locked="0" layoutInCell="1" allowOverlap="1" wp14:anchorId="17911CD4" wp14:editId="0612D442">
@@ -6973,7 +7018,6 @@
           <w:noProof/>
           <w:sz w:val="26"/>
           <w:szCs w:val="26"/>
-          <w:lang w:eastAsia="ja-JP"/>
         </w:rPr>
         <w:drawing>
           <wp:anchor distT="0" distB="0" distL="114300" distR="114300" simplePos="0" relativeHeight="251667456" behindDoc="0" locked="0" layoutInCell="1" allowOverlap="1" wp14:anchorId="4BED1AAA" wp14:editId="6FE26362">
@@ -7080,7 +7124,6 @@
           <w:noProof/>
           <w:sz w:val="26"/>
           <w:szCs w:val="26"/>
-          <w:lang w:eastAsia="ja-JP"/>
         </w:rPr>
         <w:lastRenderedPageBreak/>
         <w:drawing>
@@ -7180,7 +7223,6 @@
           <w:rFonts w:cs="Times New Roman"/>
           <w:noProof/>
           <w:szCs w:val="26"/>
-          <w:lang w:eastAsia="ja-JP"/>
         </w:rPr>
         <w:drawing>
           <wp:anchor distT="0" distB="0" distL="114300" distR="114300" simplePos="0" relativeHeight="251671552" behindDoc="0" locked="0" layoutInCell="1" allowOverlap="1" wp14:anchorId="26876A9C" wp14:editId="61D2F732">
@@ -7283,7 +7325,6 @@
           <w:rFonts w:cs="Times New Roman"/>
           <w:noProof/>
           <w:szCs w:val="26"/>
-          <w:lang w:eastAsia="ja-JP"/>
         </w:rPr>
         <w:drawing>
           <wp:anchor distT="0" distB="0" distL="114300" distR="114300" simplePos="0" relativeHeight="251673600" behindDoc="0" locked="0" layoutInCell="1" allowOverlap="1" wp14:anchorId="76316478" wp14:editId="5FE83BDD">
@@ -7432,7 +7473,16 @@
           <w:sz w:val="26"/>
           <w:szCs w:val="26"/>
         </w:rPr>
-        <w:t>Đối tượng sử dụng (actor) bao gồm: Lễ tân, nhân viên kinh doanh, Nhân viên Nhân sự, NV Kế toán, Nhân viên Dịch vụ.</w:t>
+        <w:t xml:space="preserve">Đối tượng sử dụng (actor) bao gồm: </w:t>
+      </w:r>
+      <w:r>
+        <w:rPr>
+          <w:rFonts w:ascii="Times New Roman" w:eastAsia="Times New Roman" w:hAnsi="Times New Roman" w:cs="Times New Roman"/>
+          <w:color w:val="000000"/>
+          <w:sz w:val="26"/>
+          <w:szCs w:val="26"/>
+        </w:rPr>
+        <w:t>Admin chủ shop, thành viên</w:t>
       </w:r>
     </w:p>
     <w:p>
@@ -7491,8 +7541,8 @@
       <w:pPr>
         <w:pStyle w:val="ListParagraph"/>
         <w:numPr>
-          <w:ilvl w:val="0"/>
-          <w:numId w:val="10"/>
+          <w:ilvl w:val="1"/>
+          <w:numId w:val="3"/>
         </w:numPr>
         <w:shd w:val="clear" w:color="auto" w:fill="FFFFFF"/>
         <w:spacing w:after="0" w:line="360" w:lineRule="auto"/>
@@ -7510,7 +7560,7 @@
           <w:sz w:val="26"/>
           <w:szCs w:val="26"/>
         </w:rPr>
-        <w:t>Hệ thống yêu cầu actor cung cấp thông tin đăng nhập gồm tên đăng nhập và mật khẩu.</w:t>
+        <w:t>Actor xác nhận đăng nhập bằng tài khoản hoặc đăng nhập bằng gmail.</w:t>
       </w:r>
     </w:p>
     <w:p>
@@ -7536,7 +7586,7 @@
           <w:sz w:val="26"/>
           <w:szCs w:val="26"/>
         </w:rPr>
-        <w:t>Actor nhập xong thông tin đăng nhập và click nút đăng nhập.</w:t>
+        <w:t>Hệ thống yêu cầu actor cung cấp thông tin đăng nhập gồm tên đăng nhập và mật khẩu.</w:t>
       </w:r>
     </w:p>
     <w:p>
@@ -7562,8 +7612,43 @@
           <w:sz w:val="26"/>
           <w:szCs w:val="26"/>
         </w:rPr>
+        <w:t>Actor nhập xong thông tin đăng nhập và click nút đăng nhập.</w:t>
+      </w:r>
+    </w:p>
+    <w:p>
+      <w:pPr>
+        <w:pStyle w:val="ListParagraph"/>
+        <w:numPr>
+          <w:ilvl w:val="0"/>
+          <w:numId w:val="10"/>
+        </w:numPr>
+        <w:shd w:val="clear" w:color="auto" w:fill="FFFFFF"/>
+        <w:spacing w:after="0" w:line="360" w:lineRule="auto"/>
+        <w:rPr>
+          <w:rFonts w:ascii="Times New Roman" w:eastAsia="Times New Roman" w:hAnsi="Times New Roman" w:cs="Times New Roman"/>
+          <w:color w:val="000000"/>
+          <w:sz w:val="26"/>
+          <w:szCs w:val="26"/>
+        </w:rPr>
+      </w:pPr>
+      <w:r>
+        <w:rPr>
+          <w:rFonts w:ascii="Times New Roman" w:eastAsia="Times New Roman" w:hAnsi="Times New Roman" w:cs="Times New Roman"/>
+          <w:color w:val="000000"/>
+          <w:sz w:val="26"/>
+          <w:szCs w:val="26"/>
+        </w:rPr>
         <w:lastRenderedPageBreak/>
         <w:t xml:space="preserve"> Hệ thống check lại thông tin đăng nhập và thông báo thành công/thất bại cho actor. Nếu đăng nhập thành công hệ thống dựa trên thông tin đăng nhập sẽ đồng thời phân quyền tùy theo loại nhân viên. Nếu đăng nhập thất bại, hệ thống sẽ hiện thông báo cho người dùng và yêu cầu đăng nhập lại.</w:t>
+      </w:r>
+      <w:r>
+        <w:rPr>
+          <w:rFonts w:ascii="Times New Roman" w:eastAsia="Times New Roman" w:hAnsi="Times New Roman" w:cs="Times New Roman"/>
+          <w:color w:val="000000"/>
+          <w:sz w:val="26"/>
+          <w:szCs w:val="26"/>
+        </w:rPr>
+        <w:t xml:space="preserve"> </w:t>
       </w:r>
     </w:p>
     <w:p>
@@ -7578,13 +7663,6 @@
         <w:ind w:left="0" w:firstLine="54"/>
         <w:outlineLvl w:val="1"/>
         <w:rPr>
-          <w:rStyle w:val="Strong"/>
-          <w:rFonts w:cs="Times New Roman"/>
-          <w:szCs w:val="26"/>
-        </w:rPr>
-      </w:pPr>
-      <w:r>
-        <w:rPr>
           <w:rFonts w:ascii="Times New Roman" w:eastAsia="Times New Roman" w:hAnsi="Times New Roman" w:cs="Times New Roman"/>
           <w:b/>
           <w:bCs/>
@@ -7593,18 +7671,19 @@
           <w:szCs w:val="26"/>
           <w:bdr w:val="none" w:sz="0" w:space="0" w:color="auto" w:frame="1"/>
         </w:rPr>
-        <w:t xml:space="preserve"> </w:t>
-      </w:r>
-      <w:bookmarkStart w:id="21" w:name="_Toc90969277"/>
-      <w:r>
-        <w:rPr>
-          <w:rStyle w:val="Strong"/>
-          <w:rFonts w:cs="Times New Roman"/>
-          <w:szCs w:val="26"/>
-        </w:rPr>
-        <w:t>Use case Đăng xuất</w:t>
-      </w:r>
-      <w:bookmarkEnd w:id="21"/>
+      </w:pPr>
+      <w:r>
+        <w:rPr>
+          <w:rFonts w:ascii="Times New Roman" w:eastAsia="Times New Roman" w:hAnsi="Times New Roman" w:cs="Times New Roman"/>
+          <w:b/>
+          <w:bCs/>
+          <w:color w:val="000000"/>
+          <w:sz w:val="26"/>
+          <w:szCs w:val="26"/>
+          <w:bdr w:val="none" w:sz="0" w:space="0" w:color="auto" w:frame="1"/>
+        </w:rPr>
+        <w:t>Use case Đăng ký</w:t>
+      </w:r>
     </w:p>
     <w:p>
       <w:pPr>
@@ -7629,7 +7708,25 @@
           <w:sz w:val="26"/>
           <w:szCs w:val="26"/>
         </w:rPr>
-        <w:t>Đối tượng sử dụng (Actor) bao gồm các thành viên trong use case đăng nhập.</w:t>
+        <w:t>Đối tượng sử dụng (Actor) bao gồm các</w:t>
+      </w:r>
+      <w:r>
+        <w:rPr>
+          <w:rFonts w:ascii="Times New Roman" w:eastAsia="Times New Roman" w:hAnsi="Times New Roman" w:cs="Times New Roman"/>
+          <w:color w:val="000000"/>
+          <w:sz w:val="26"/>
+          <w:szCs w:val="26"/>
+        </w:rPr>
+        <w:t xml:space="preserve"> khách vãng lai</w:t>
+      </w:r>
+      <w:r>
+        <w:rPr>
+          <w:rFonts w:ascii="Times New Roman" w:eastAsia="Times New Roman" w:hAnsi="Times New Roman" w:cs="Times New Roman"/>
+          <w:color w:val="000000"/>
+          <w:sz w:val="26"/>
+          <w:szCs w:val="26"/>
+        </w:rPr>
+        <w:t>.</w:t>
       </w:r>
     </w:p>
     <w:p>
@@ -7642,12 +7739,18 @@
         <w:shd w:val="clear" w:color="auto" w:fill="FFFFFF"/>
         <w:spacing w:after="0" w:line="360" w:lineRule="auto"/>
         <w:rPr>
+          <w:bdr w:val="none" w:sz="0" w:space="0" w:color="auto" w:frame="1"/>
+        </w:rPr>
+      </w:pPr>
+      <w:r>
+        <w:rPr>
           <w:rFonts w:ascii="Times New Roman" w:eastAsia="Times New Roman" w:hAnsi="Times New Roman" w:cs="Times New Roman"/>
           <w:color w:val="000000"/>
           <w:sz w:val="26"/>
           <w:szCs w:val="26"/>
         </w:rPr>
-      </w:pPr>
+        <w:t>Use case này mô tả việc đăng</w:t>
+      </w:r>
       <w:r>
         <w:rPr>
           <w:rFonts w:ascii="Times New Roman" w:eastAsia="Times New Roman" w:hAnsi="Times New Roman" w:cs="Times New Roman"/>
@@ -7655,7 +7758,16 @@
           <w:sz w:val="26"/>
           <w:szCs w:val="26"/>
         </w:rPr>
-        <w:t>Use case này mô tả việc đăng xuất khỏi hệ thống.</w:t>
+        <w:t xml:space="preserve"> ký một tài khoản cho khách vãng lai</w:t>
+      </w:r>
+      <w:r>
+        <w:rPr>
+          <w:rFonts w:ascii="Times New Roman" w:eastAsia="Times New Roman" w:hAnsi="Times New Roman" w:cs="Times New Roman"/>
+          <w:color w:val="000000"/>
+          <w:sz w:val="26"/>
+          <w:szCs w:val="26"/>
+        </w:rPr>
+        <w:t>.</w:t>
       </w:r>
     </w:p>
     <w:p>
@@ -7668,6 +7780,257 @@
         <w:shd w:val="clear" w:color="auto" w:fill="FFFFFF"/>
         <w:spacing w:after="0" w:line="360" w:lineRule="auto"/>
         <w:rPr>
+          <w:bdr w:val="none" w:sz="0" w:space="0" w:color="auto" w:frame="1"/>
+        </w:rPr>
+      </w:pPr>
+      <w:r>
+        <w:rPr>
+          <w:rFonts w:ascii="Times New Roman" w:eastAsia="Times New Roman" w:hAnsi="Times New Roman" w:cs="Times New Roman"/>
+          <w:color w:val="000000"/>
+          <w:sz w:val="26"/>
+          <w:szCs w:val="26"/>
+        </w:rPr>
+        <w:t>Các bước thực hiện:</w:t>
+      </w:r>
+    </w:p>
+    <w:p>
+      <w:pPr>
+        <w:pStyle w:val="ListParagraph"/>
+        <w:numPr>
+          <w:ilvl w:val="1"/>
+          <w:numId w:val="3"/>
+        </w:numPr>
+        <w:shd w:val="clear" w:color="auto" w:fill="FFFFFF"/>
+        <w:spacing w:after="0" w:line="360" w:lineRule="auto"/>
+        <w:rPr>
+          <w:bdr w:val="none" w:sz="0" w:space="0" w:color="auto" w:frame="1"/>
+        </w:rPr>
+      </w:pPr>
+      <w:r>
+        <w:rPr>
+          <w:rFonts w:ascii="Times New Roman" w:eastAsia="Times New Roman" w:hAnsi="Times New Roman" w:cs="Times New Roman"/>
+          <w:color w:val="000000"/>
+          <w:sz w:val="26"/>
+          <w:szCs w:val="26"/>
+        </w:rPr>
+        <w:t>Actor xác nhận đăng ký một tài khoản mới</w:t>
+      </w:r>
+    </w:p>
+    <w:p>
+      <w:pPr>
+        <w:pStyle w:val="ListParagraph"/>
+        <w:numPr>
+          <w:ilvl w:val="1"/>
+          <w:numId w:val="3"/>
+        </w:numPr>
+        <w:shd w:val="clear" w:color="auto" w:fill="FFFFFF"/>
+        <w:spacing w:after="0" w:line="360" w:lineRule="auto"/>
+        <w:rPr>
+          <w:bdr w:val="none" w:sz="0" w:space="0" w:color="auto" w:frame="1"/>
+        </w:rPr>
+      </w:pPr>
+      <w:r>
+        <w:rPr>
+          <w:rFonts w:ascii="Times New Roman" w:eastAsia="Times New Roman" w:hAnsi="Times New Roman" w:cs="Times New Roman"/>
+          <w:color w:val="000000"/>
+          <w:sz w:val="26"/>
+          <w:szCs w:val="26"/>
+        </w:rPr>
+        <w:t xml:space="preserve">Hệ thống yêu cầu Actor cung cấp thông tin đăng ký </w:t>
+      </w:r>
+      <w:proofErr w:type="gramStart"/>
+      <w:r>
+        <w:rPr>
+          <w:rFonts w:ascii="Times New Roman" w:eastAsia="Times New Roman" w:hAnsi="Times New Roman" w:cs="Times New Roman"/>
+          <w:color w:val="000000"/>
+          <w:sz w:val="26"/>
+          <w:szCs w:val="26"/>
+        </w:rPr>
+        <w:t>gồm:</w:t>
+      </w:r>
+      <w:r>
+        <w:rPr>
+          <w:rFonts w:ascii="Times New Roman" w:eastAsia="Times New Roman" w:hAnsi="Times New Roman" w:cs="Times New Roman"/>
+          <w:color w:val="000000"/>
+          <w:sz w:val="26"/>
+          <w:szCs w:val="26"/>
+        </w:rPr>
+        <w:t>họ</w:t>
+      </w:r>
+      <w:proofErr w:type="gramEnd"/>
+      <w:r>
+        <w:rPr>
+          <w:rFonts w:ascii="Times New Roman" w:eastAsia="Times New Roman" w:hAnsi="Times New Roman" w:cs="Times New Roman"/>
+          <w:color w:val="000000"/>
+          <w:sz w:val="26"/>
+          <w:szCs w:val="26"/>
+        </w:rPr>
+        <w:t>, tên, tên đăng nhập, địa chỉ gmail, số điện thoại, mật khẩu.</w:t>
+      </w:r>
+    </w:p>
+    <w:p>
+      <w:pPr>
+        <w:pStyle w:val="ListParagraph"/>
+        <w:numPr>
+          <w:ilvl w:val="1"/>
+          <w:numId w:val="3"/>
+        </w:numPr>
+        <w:shd w:val="clear" w:color="auto" w:fill="FFFFFF"/>
+        <w:spacing w:after="0" w:line="360" w:lineRule="auto"/>
+        <w:rPr>
+          <w:bdr w:val="none" w:sz="0" w:space="0" w:color="auto" w:frame="1"/>
+        </w:rPr>
+      </w:pPr>
+      <w:r>
+        <w:rPr>
+          <w:rFonts w:ascii="Times New Roman" w:eastAsia="Times New Roman" w:hAnsi="Times New Roman" w:cs="Times New Roman"/>
+          <w:color w:val="000000"/>
+          <w:sz w:val="26"/>
+          <w:szCs w:val="26"/>
+        </w:rPr>
+        <w:t>Actor nhập xong thông tin đăng ký và click nút đăng kí</w:t>
+      </w:r>
+    </w:p>
+    <w:p>
+      <w:pPr>
+        <w:pStyle w:val="ListParagraph"/>
+        <w:numPr>
+          <w:ilvl w:val="1"/>
+          <w:numId w:val="3"/>
+        </w:numPr>
+        <w:shd w:val="clear" w:color="auto" w:fill="FFFFFF"/>
+        <w:spacing w:after="0" w:line="360" w:lineRule="auto"/>
+        <w:rPr>
+          <w:bdr w:val="none" w:sz="0" w:space="0" w:color="auto" w:frame="1"/>
+        </w:rPr>
+      </w:pPr>
+      <w:r>
+        <w:rPr>
+          <w:rFonts w:ascii="Times New Roman" w:eastAsia="Times New Roman" w:hAnsi="Times New Roman" w:cs="Times New Roman"/>
+          <w:color w:val="000000"/>
+          <w:sz w:val="26"/>
+          <w:szCs w:val="26"/>
+        </w:rPr>
+        <w:t>Hệ thống kiểm tra và thông báo đăng ký thành công.</w:t>
+      </w:r>
+      <w:r>
+        <w:rPr>
+          <w:rFonts w:ascii="Times New Roman" w:eastAsia="Times New Roman" w:hAnsi="Times New Roman" w:cs="Times New Roman"/>
+          <w:color w:val="000000"/>
+          <w:sz w:val="26"/>
+          <w:szCs w:val="26"/>
+        </w:rPr>
+        <w:t xml:space="preserve"> </w:t>
+      </w:r>
+      <w:r>
+        <w:rPr>
+          <w:bdr w:val="none" w:sz="0" w:space="0" w:color="auto" w:frame="1"/>
+        </w:rPr>
+        <w:t xml:space="preserve"> </w:t>
+      </w:r>
+    </w:p>
+    <w:p>
+      <w:pPr>
+        <w:pStyle w:val="ListParagraph"/>
+        <w:numPr>
+          <w:ilvl w:val="0"/>
+          <w:numId w:val="17"/>
+        </w:numPr>
+        <w:shd w:val="clear" w:color="auto" w:fill="FFFFFF"/>
+        <w:spacing w:after="0" w:line="360" w:lineRule="auto"/>
+        <w:ind w:left="0" w:firstLine="54"/>
+        <w:outlineLvl w:val="1"/>
+        <w:rPr>
+          <w:rStyle w:val="Strong"/>
+          <w:rFonts w:cs="Times New Roman"/>
+          <w:szCs w:val="26"/>
+        </w:rPr>
+      </w:pPr>
+      <w:r>
+        <w:rPr>
+          <w:rFonts w:ascii="Times New Roman" w:eastAsia="Times New Roman" w:hAnsi="Times New Roman" w:cs="Times New Roman"/>
+          <w:b/>
+          <w:bCs/>
+          <w:color w:val="000000"/>
+          <w:sz w:val="26"/>
+          <w:szCs w:val="26"/>
+          <w:bdr w:val="none" w:sz="0" w:space="0" w:color="auto" w:frame="1"/>
+        </w:rPr>
+        <w:t xml:space="preserve"> </w:t>
+      </w:r>
+      <w:bookmarkStart w:id="21" w:name="_Toc90969277"/>
+      <w:r>
+        <w:rPr>
+          <w:rStyle w:val="Strong"/>
+          <w:rFonts w:cs="Times New Roman"/>
+          <w:szCs w:val="26"/>
+        </w:rPr>
+        <w:t>Use case Đăng xuất</w:t>
+      </w:r>
+      <w:bookmarkEnd w:id="21"/>
+    </w:p>
+    <w:p>
+      <w:pPr>
+        <w:pStyle w:val="ListParagraph"/>
+        <w:numPr>
+          <w:ilvl w:val="0"/>
+          <w:numId w:val="3"/>
+        </w:numPr>
+        <w:shd w:val="clear" w:color="auto" w:fill="FFFFFF"/>
+        <w:spacing w:after="0" w:line="360" w:lineRule="auto"/>
+        <w:rPr>
+          <w:rFonts w:ascii="Times New Roman" w:eastAsia="Times New Roman" w:hAnsi="Times New Roman" w:cs="Times New Roman"/>
+          <w:color w:val="000000"/>
+          <w:sz w:val="26"/>
+          <w:szCs w:val="26"/>
+        </w:rPr>
+      </w:pPr>
+      <w:r>
+        <w:rPr>
+          <w:rFonts w:ascii="Times New Roman" w:eastAsia="Times New Roman" w:hAnsi="Times New Roman" w:cs="Times New Roman"/>
+          <w:color w:val="000000"/>
+          <w:sz w:val="26"/>
+          <w:szCs w:val="26"/>
+        </w:rPr>
+        <w:t>Đối tượng sử dụng (Actor) bao gồm các thành viên trong use case đăng nhập.</w:t>
+      </w:r>
+    </w:p>
+    <w:p>
+      <w:pPr>
+        <w:pStyle w:val="ListParagraph"/>
+        <w:numPr>
+          <w:ilvl w:val="0"/>
+          <w:numId w:val="3"/>
+        </w:numPr>
+        <w:shd w:val="clear" w:color="auto" w:fill="FFFFFF"/>
+        <w:spacing w:after="0" w:line="360" w:lineRule="auto"/>
+        <w:rPr>
+          <w:rFonts w:ascii="Times New Roman" w:eastAsia="Times New Roman" w:hAnsi="Times New Roman" w:cs="Times New Roman"/>
+          <w:color w:val="000000"/>
+          <w:sz w:val="26"/>
+          <w:szCs w:val="26"/>
+        </w:rPr>
+      </w:pPr>
+      <w:r>
+        <w:rPr>
+          <w:rFonts w:ascii="Times New Roman" w:eastAsia="Times New Roman" w:hAnsi="Times New Roman" w:cs="Times New Roman"/>
+          <w:color w:val="000000"/>
+          <w:sz w:val="26"/>
+          <w:szCs w:val="26"/>
+        </w:rPr>
+        <w:t>Use case này mô tả việc đăng xuất khỏi hệ thống.</w:t>
+      </w:r>
+    </w:p>
+    <w:p>
+      <w:pPr>
+        <w:pStyle w:val="ListParagraph"/>
+        <w:numPr>
+          <w:ilvl w:val="0"/>
+          <w:numId w:val="3"/>
+        </w:numPr>
+        <w:shd w:val="clear" w:color="auto" w:fill="FFFFFF"/>
+        <w:spacing w:after="0" w:line="360" w:lineRule="auto"/>
+        <w:rPr>
           <w:rFonts w:ascii="Times New Roman" w:eastAsia="Times New Roman" w:hAnsi="Times New Roman" w:cs="Times New Roman"/>
           <w:color w:val="000000"/>
           <w:sz w:val="26"/>
@@ -7786,6 +8149,208 @@
           <w:szCs w:val="26"/>
         </w:rPr>
         <w:t>Hệ thống đăng xuất tài khoản actor khỏi hệ thống. Nếu Actor không xác nhận đăng xuất thì hệ thống sẽ giữ nguyên hiện trạng.</w:t>
+      </w:r>
+    </w:p>
+    <w:p>
+      <w:pPr>
+        <w:pStyle w:val="ListParagraph"/>
+        <w:numPr>
+          <w:ilvl w:val="0"/>
+          <w:numId w:val="17"/>
+        </w:numPr>
+        <w:shd w:val="clear" w:color="auto" w:fill="FFFFFF"/>
+        <w:spacing w:after="0" w:line="360" w:lineRule="auto"/>
+        <w:ind w:left="0" w:firstLine="54"/>
+        <w:outlineLvl w:val="1"/>
+        <w:rPr>
+          <w:rFonts w:ascii="Times New Roman" w:eastAsia="Times New Roman" w:hAnsi="Times New Roman" w:cs="Times New Roman"/>
+          <w:b/>
+          <w:color w:val="000000"/>
+          <w:sz w:val="26"/>
+          <w:szCs w:val="26"/>
+        </w:rPr>
+      </w:pPr>
+      <w:r>
+        <w:rPr>
+          <w:rFonts w:ascii="Times New Roman" w:eastAsia="Times New Roman" w:hAnsi="Times New Roman" w:cs="Times New Roman"/>
+          <w:b/>
+          <w:color w:val="000000"/>
+          <w:sz w:val="26"/>
+          <w:szCs w:val="26"/>
+        </w:rPr>
+        <w:t>Usecase Cập nhật thông tin cá nhân</w:t>
+      </w:r>
+    </w:p>
+    <w:p>
+      <w:pPr>
+        <w:pStyle w:val="ListParagraph"/>
+        <w:numPr>
+          <w:ilvl w:val="0"/>
+          <w:numId w:val="3"/>
+        </w:numPr>
+        <w:shd w:val="clear" w:color="auto" w:fill="FFFFFF"/>
+        <w:spacing w:after="0" w:line="360" w:lineRule="auto"/>
+        <w:rPr>
+          <w:rFonts w:ascii="Times New Roman" w:eastAsia="Times New Roman" w:hAnsi="Times New Roman" w:cs="Times New Roman"/>
+          <w:color w:val="000000"/>
+          <w:sz w:val="26"/>
+          <w:szCs w:val="26"/>
+        </w:rPr>
+      </w:pPr>
+      <w:r>
+        <w:rPr>
+          <w:rFonts w:ascii="Times New Roman" w:eastAsia="Times New Roman" w:hAnsi="Times New Roman" w:cs="Times New Roman"/>
+          <w:color w:val="000000"/>
+          <w:sz w:val="26"/>
+          <w:szCs w:val="26"/>
+        </w:rPr>
+        <w:t>Đối tượng sử dụng (Actor) bao gồm các thành viên trong use case đăng nhập.</w:t>
+      </w:r>
+    </w:p>
+    <w:p>
+      <w:pPr>
+        <w:pStyle w:val="ListParagraph"/>
+        <w:numPr>
+          <w:ilvl w:val="0"/>
+          <w:numId w:val="3"/>
+        </w:numPr>
+        <w:shd w:val="clear" w:color="auto" w:fill="FFFFFF"/>
+        <w:spacing w:after="0" w:line="360" w:lineRule="auto"/>
+        <w:rPr>
+          <w:rFonts w:ascii="Times New Roman" w:eastAsia="Times New Roman" w:hAnsi="Times New Roman" w:cs="Times New Roman"/>
+          <w:color w:val="000000"/>
+          <w:sz w:val="26"/>
+          <w:szCs w:val="26"/>
+        </w:rPr>
+      </w:pPr>
+      <w:r>
+        <w:rPr>
+          <w:rFonts w:ascii="Times New Roman" w:eastAsia="Times New Roman" w:hAnsi="Times New Roman" w:cs="Times New Roman"/>
+          <w:color w:val="000000"/>
+          <w:sz w:val="26"/>
+          <w:szCs w:val="26"/>
+        </w:rPr>
+        <w:t xml:space="preserve">Use case này mô tả việc </w:t>
+      </w:r>
+      <w:r>
+        <w:rPr>
+          <w:rFonts w:ascii="Times New Roman" w:eastAsia="Times New Roman" w:hAnsi="Times New Roman" w:cs="Times New Roman"/>
+          <w:color w:val="000000"/>
+          <w:sz w:val="26"/>
+          <w:szCs w:val="26"/>
+        </w:rPr>
+        <w:t>cập nhật những thay đổi về thông tin cá nhân của người dùng.</w:t>
+      </w:r>
+    </w:p>
+    <w:p>
+      <w:pPr>
+        <w:pStyle w:val="ListParagraph"/>
+        <w:numPr>
+          <w:ilvl w:val="0"/>
+          <w:numId w:val="3"/>
+        </w:numPr>
+        <w:shd w:val="clear" w:color="auto" w:fill="FFFFFF"/>
+        <w:spacing w:after="0" w:line="360" w:lineRule="auto"/>
+        <w:rPr>
+          <w:rFonts w:ascii="Times New Roman" w:eastAsia="Times New Roman" w:hAnsi="Times New Roman" w:cs="Times New Roman"/>
+          <w:color w:val="000000"/>
+          <w:sz w:val="26"/>
+          <w:szCs w:val="26"/>
+        </w:rPr>
+      </w:pPr>
+      <w:r>
+        <w:rPr>
+          <w:rFonts w:ascii="Times New Roman" w:eastAsia="Times New Roman" w:hAnsi="Times New Roman" w:cs="Times New Roman"/>
+          <w:color w:val="000000"/>
+          <w:sz w:val="26"/>
+          <w:szCs w:val="26"/>
+        </w:rPr>
+        <w:t>Các bước thực hiện:</w:t>
+      </w:r>
+    </w:p>
+    <w:p>
+      <w:pPr>
+        <w:pStyle w:val="ListParagraph"/>
+        <w:numPr>
+          <w:ilvl w:val="0"/>
+          <w:numId w:val="11"/>
+        </w:numPr>
+        <w:shd w:val="clear" w:color="auto" w:fill="FFFFFF"/>
+        <w:spacing w:after="0" w:line="360" w:lineRule="auto"/>
+        <w:rPr>
+          <w:rFonts w:ascii="Times New Roman" w:eastAsia="Times New Roman" w:hAnsi="Times New Roman" w:cs="Times New Roman"/>
+          <w:color w:val="000000"/>
+          <w:sz w:val="26"/>
+          <w:szCs w:val="26"/>
+        </w:rPr>
+      </w:pPr>
+      <w:r>
+        <w:rPr>
+          <w:rFonts w:ascii="Times New Roman" w:eastAsia="Times New Roman" w:hAnsi="Times New Roman" w:cs="Times New Roman"/>
+          <w:color w:val="000000"/>
+          <w:sz w:val="26"/>
+          <w:szCs w:val="26"/>
+        </w:rPr>
+        <w:lastRenderedPageBreak/>
+        <w:t xml:space="preserve">Actor </w:t>
+      </w:r>
+      <w:r>
+        <w:rPr>
+          <w:rFonts w:ascii="Times New Roman" w:eastAsia="Times New Roman" w:hAnsi="Times New Roman" w:cs="Times New Roman"/>
+          <w:color w:val="000000"/>
+          <w:sz w:val="26"/>
+          <w:szCs w:val="26"/>
+        </w:rPr>
+        <w:t>click chọn “Cập nhật thông tin”</w:t>
+      </w:r>
+    </w:p>
+    <w:p>
+      <w:pPr>
+        <w:pStyle w:val="ListParagraph"/>
+        <w:numPr>
+          <w:ilvl w:val="0"/>
+          <w:numId w:val="11"/>
+        </w:numPr>
+        <w:shd w:val="clear" w:color="auto" w:fill="FFFFFF"/>
+        <w:spacing w:after="0" w:line="360" w:lineRule="auto"/>
+        <w:rPr>
+          <w:rFonts w:ascii="Times New Roman" w:eastAsia="Times New Roman" w:hAnsi="Times New Roman" w:cs="Times New Roman"/>
+          <w:color w:val="000000"/>
+          <w:sz w:val="26"/>
+          <w:szCs w:val="26"/>
+        </w:rPr>
+      </w:pPr>
+      <w:r>
+        <w:rPr>
+          <w:rFonts w:ascii="Times New Roman" w:eastAsia="Times New Roman" w:hAnsi="Times New Roman" w:cs="Times New Roman"/>
+          <w:color w:val="000000"/>
+          <w:sz w:val="26"/>
+          <w:szCs w:val="26"/>
+        </w:rPr>
+        <w:t>Actor tiến hành thay đổi các thông tin cá nhân</w:t>
+      </w:r>
+    </w:p>
+    <w:p>
+      <w:pPr>
+        <w:pStyle w:val="ListParagraph"/>
+        <w:numPr>
+          <w:ilvl w:val="0"/>
+          <w:numId w:val="11"/>
+        </w:numPr>
+        <w:shd w:val="clear" w:color="auto" w:fill="FFFFFF"/>
+        <w:spacing w:after="0" w:line="360" w:lineRule="auto"/>
+      </w:pPr>
+      <w:r>
+        <w:rPr>
+          <w:rFonts w:ascii="Times New Roman" w:eastAsia="Times New Roman" w:hAnsi="Times New Roman" w:cs="Times New Roman"/>
+          <w:color w:val="000000"/>
+          <w:sz w:val="26"/>
+          <w:szCs w:val="26"/>
+        </w:rPr>
+        <w:t>Actor xác nhận “Cập nhật”</w:t>
+      </w:r>
+      <w:r>
+        <w:t xml:space="preserve"> </w:t>
       </w:r>
     </w:p>
     <w:p>
@@ -7814,15 +8379,15 @@
         </w:rPr>
         <w:t xml:space="preserve">Usecase </w:t>
       </w:r>
+      <w:bookmarkEnd w:id="22"/>
       <w:r>
         <w:rPr>
           <w:rStyle w:val="Strong"/>
           <w:rFonts w:cs="Times New Roman"/>
           <w:szCs w:val="26"/>
         </w:rPr>
-        <w:t>thêm vào giỏ hàng</w:t>
-      </w:r>
-      <w:bookmarkEnd w:id="22"/>
+        <w:t>Mua hàng</w:t>
+      </w:r>
     </w:p>
     <w:p>
       <w:pPr>
@@ -7977,7 +8542,16 @@
           <w:sz w:val="26"/>
           <w:szCs w:val="26"/>
         </w:rPr>
-        <w:t>Nhập các thông tin (Họ tên,sđt,email,địa chỉ giao hàng,)</w:t>
+        <w:t xml:space="preserve">Actor xác nhận </w:t>
+      </w:r>
+      <w:r>
+        <w:rPr>
+          <w:rFonts w:ascii="Times New Roman" w:eastAsia="Times New Roman" w:hAnsi="Times New Roman" w:cs="Times New Roman"/>
+          <w:color w:val="000000"/>
+          <w:sz w:val="26"/>
+          <w:szCs w:val="26"/>
+        </w:rPr>
+        <w:t>“Mua ngay”</w:t>
       </w:r>
     </w:p>
     <w:p>
@@ -8003,7 +8577,60 @@
           <w:sz w:val="26"/>
           <w:szCs w:val="26"/>
         </w:rPr>
-        <w:t>Actor xác nhận đặt hàng</w:t>
+        <w:t>Nhập các thông tin (Họ tên,</w:t>
+      </w:r>
+      <w:r>
+        <w:rPr>
+          <w:rFonts w:ascii="Times New Roman" w:eastAsia="Times New Roman" w:hAnsi="Times New Roman" w:cs="Times New Roman"/>
+          <w:color w:val="000000"/>
+          <w:sz w:val="26"/>
+          <w:szCs w:val="26"/>
+        </w:rPr>
+        <w:t xml:space="preserve"> email, số điện thoại, phương thức thanh toán, </w:t>
+      </w:r>
+      <w:r>
+        <w:rPr>
+          <w:rFonts w:ascii="Times New Roman" w:eastAsia="Times New Roman" w:hAnsi="Times New Roman" w:cs="Times New Roman"/>
+          <w:color w:val="000000"/>
+          <w:sz w:val="26"/>
+          <w:szCs w:val="26"/>
+        </w:rPr>
+        <w:t>địa chỉ giao hàng,)</w:t>
+      </w:r>
+    </w:p>
+    <w:p>
+      <w:pPr>
+        <w:pStyle w:val="ListParagraph"/>
+        <w:numPr>
+          <w:ilvl w:val="1"/>
+          <w:numId w:val="3"/>
+        </w:numPr>
+        <w:shd w:val="clear" w:color="auto" w:fill="FFFFFF"/>
+        <w:spacing w:after="300" w:line="360" w:lineRule="auto"/>
+        <w:rPr>
+          <w:rFonts w:ascii="Times New Roman" w:eastAsia="Times New Roman" w:hAnsi="Times New Roman" w:cs="Times New Roman"/>
+          <w:color w:val="000000"/>
+          <w:sz w:val="26"/>
+          <w:szCs w:val="26"/>
+        </w:rPr>
+      </w:pPr>
+      <w:r>
+        <w:rPr>
+          <w:rFonts w:ascii="Times New Roman" w:eastAsia="Times New Roman" w:hAnsi="Times New Roman" w:cs="Times New Roman"/>
+          <w:color w:val="000000"/>
+          <w:sz w:val="26"/>
+          <w:szCs w:val="26"/>
+        </w:rPr>
+        <w:t xml:space="preserve">Actor xác nhận </w:t>
+      </w:r>
+      <w:r>
+        <w:rPr>
+          <w:rFonts w:ascii="Times New Roman" w:eastAsia="Times New Roman" w:hAnsi="Times New Roman" w:cs="Times New Roman"/>
+          <w:color w:val="000000"/>
+          <w:sz w:val="26"/>
+          <w:szCs w:val="26"/>
+        </w:rPr>
+        <w:t>“Đặt hàng”</w:t>
       </w:r>
     </w:p>
     <w:p>
@@ -8030,17 +8657,17 @@
           <w:rFonts w:cs="Times New Roman"/>
           <w:szCs w:val="26"/>
         </w:rPr>
-        <w:t xml:space="preserve">Usecase hủy </w:t>
-      </w:r>
+        <w:t xml:space="preserve">Usecase </w:t>
+      </w:r>
+      <w:bookmarkEnd w:id="23"/>
       <w:r>
         <w:rPr>
           <w:rStyle w:val="Strong"/>
           <w:rFonts w:cs="Times New Roman"/>
           <w:szCs w:val="26"/>
         </w:rPr>
-        <w:t>giỏ hàng</w:t>
-      </w:r>
-      <w:bookmarkEnd w:id="23"/>
+        <w:t>Hủy đơn hàng</w:t>
+      </w:r>
     </w:p>
     <w:p>
       <w:pPr>
@@ -8169,7 +8796,16 @@
           <w:sz w:val="26"/>
           <w:szCs w:val="26"/>
         </w:rPr>
-        <w:t>Actor chọn món hàng, hoặc đơn hàng mình muốn hủy</w:t>
+        <w:t>Actor chọn món h</w:t>
+      </w:r>
+      <w:r>
+        <w:rPr>
+          <w:rFonts w:ascii="Times New Roman" w:eastAsia="Times New Roman" w:hAnsi="Times New Roman" w:cs="Times New Roman"/>
+          <w:color w:val="000000"/>
+          <w:sz w:val="26"/>
+          <w:szCs w:val="26"/>
+        </w:rPr>
+        <w:t>àng, hoặc đơn hàng mình muốn hủy</w:t>
       </w:r>
     </w:p>
     <w:p>
@@ -8182,99 +8818,20 @@
         <w:shd w:val="clear" w:color="auto" w:fill="FFFFFF"/>
         <w:spacing w:after="300" w:line="360" w:lineRule="auto"/>
         <w:rPr>
+          <w:rFonts w:ascii="Times New Roman" w:hAnsi="Times New Roman"/>
+          <w:b/>
+          <w:bCs/>
+          <w:sz w:val="26"/>
+        </w:rPr>
+      </w:pPr>
+      <w:r>
+        <w:rPr>
           <w:rFonts w:ascii="Times New Roman" w:eastAsia="Times New Roman" w:hAnsi="Times New Roman" w:cs="Times New Roman"/>
           <w:color w:val="000000"/>
           <w:sz w:val="26"/>
           <w:szCs w:val="26"/>
         </w:rPr>
-      </w:pPr>
-      <w:r>
-        <w:rPr>
-          <w:rFonts w:ascii="Times New Roman" w:eastAsia="Times New Roman" w:hAnsi="Times New Roman" w:cs="Times New Roman"/>
-          <w:color w:val="000000"/>
-          <w:sz w:val="26"/>
-          <w:szCs w:val="26"/>
-        </w:rPr>
-        <w:lastRenderedPageBreak/>
-        <w:t xml:space="preserve">Actor xác nhận hủy </w:t>
-      </w:r>
-    </w:p>
-    <w:p>
-      <w:pPr>
-        <w:pStyle w:val="ListParagraph"/>
-        <w:numPr>
-          <w:ilvl w:val="1"/>
-          <w:numId w:val="3"/>
-        </w:numPr>
-        <w:shd w:val="clear" w:color="auto" w:fill="FFFFFF"/>
-        <w:spacing w:after="300" w:line="360" w:lineRule="auto"/>
-        <w:rPr>
-          <w:rFonts w:ascii="Times New Roman" w:eastAsia="Times New Roman" w:hAnsi="Times New Roman" w:cs="Times New Roman"/>
-          <w:color w:val="000000"/>
-          <w:sz w:val="26"/>
-          <w:szCs w:val="26"/>
-        </w:rPr>
-      </w:pPr>
-      <w:r>
-        <w:rPr>
-          <w:rFonts w:ascii="Times New Roman" w:eastAsia="Times New Roman" w:hAnsi="Times New Roman" w:cs="Times New Roman"/>
-          <w:color w:val="000000"/>
-          <w:sz w:val="26"/>
-          <w:szCs w:val="26"/>
-        </w:rPr>
-        <w:t>Actor cần đăng nhập vào hệ thống</w:t>
-      </w:r>
-    </w:p>
-    <w:p>
-      <w:pPr>
-        <w:pStyle w:val="ListParagraph"/>
-        <w:numPr>
-          <w:ilvl w:val="1"/>
-          <w:numId w:val="3"/>
-        </w:numPr>
-        <w:shd w:val="clear" w:color="auto" w:fill="FFFFFF"/>
-        <w:spacing w:after="300" w:line="360" w:lineRule="auto"/>
-        <w:rPr>
-          <w:rFonts w:ascii="Times New Roman" w:eastAsia="Times New Roman" w:hAnsi="Times New Roman" w:cs="Times New Roman"/>
-          <w:color w:val="000000"/>
-          <w:sz w:val="26"/>
-          <w:szCs w:val="26"/>
-        </w:rPr>
-      </w:pPr>
-      <w:r>
-        <w:rPr>
-          <w:rFonts w:ascii="Times New Roman" w:eastAsia="Times New Roman" w:hAnsi="Times New Roman" w:cs="Times New Roman"/>
-          <w:color w:val="000000"/>
-          <w:sz w:val="26"/>
-          <w:szCs w:val="26"/>
-        </w:rPr>
-        <w:t>Actor chọn món hàng mình mong muốn đánh giá, góp ý</w:t>
-      </w:r>
-    </w:p>
-    <w:p>
-      <w:pPr>
-        <w:pStyle w:val="ListParagraph"/>
-        <w:numPr>
-          <w:ilvl w:val="1"/>
-          <w:numId w:val="3"/>
-        </w:numPr>
-        <w:shd w:val="clear" w:color="auto" w:fill="FFFFFF"/>
-        <w:spacing w:after="300" w:line="360" w:lineRule="auto"/>
-        <w:rPr>
-          <w:rFonts w:ascii="Times New Roman" w:eastAsia="Times New Roman" w:hAnsi="Times New Roman" w:cs="Times New Roman"/>
-          <w:color w:val="000000"/>
-          <w:sz w:val="26"/>
-          <w:szCs w:val="26"/>
-        </w:rPr>
-      </w:pPr>
-      <w:r>
-        <w:rPr>
-          <w:rFonts w:ascii="Times New Roman" w:eastAsia="Times New Roman" w:hAnsi="Times New Roman" w:cs="Times New Roman"/>
-          <w:color w:val="000000"/>
-          <w:sz w:val="26"/>
-          <w:szCs w:val="26"/>
-        </w:rPr>
-        <w:t>Actor nhập bình luận, vote sao cho sản phẩm</w:t>
+        <w:t>Actor xác nhận “Hủy đơn hàng”</w:t>
       </w:r>
     </w:p>
     <w:p>
@@ -8290,20 +8847,22 @@
         <w:outlineLvl w:val="1"/>
         <w:rPr>
           <w:rStyle w:val="Strong"/>
-          <w:rFonts w:cs="Times New Roman"/>
-          <w:szCs w:val="26"/>
-        </w:rPr>
-      </w:pPr>
-      <w:bookmarkStart w:id="24" w:name="_Toc90969280"/>
+        </w:rPr>
+      </w:pPr>
       <w:r>
         <w:rPr>
           <w:rStyle w:val="Strong"/>
           <w:rFonts w:cs="Times New Roman"/>
           <w:szCs w:val="26"/>
         </w:rPr>
-        <w:t>Usecase Tìm kiếm sản phẩm</w:t>
-      </w:r>
-      <w:bookmarkEnd w:id="24"/>
+        <w:t>Usecase</w:t>
+      </w:r>
+      <w:r>
+        <w:rPr>
+          <w:rStyle w:val="Strong"/>
+        </w:rPr>
+        <w:t xml:space="preserve"> Thêm sản phẩm vào giỏ hàng</w:t>
+      </w:r>
     </w:p>
     <w:p>
       <w:pPr>
@@ -8354,7 +8913,7 @@
           <w:sz w:val="26"/>
           <w:szCs w:val="26"/>
         </w:rPr>
-        <w:t>Usecase này mô tả việc tìm kiếm sản phẩm trong hệ thống</w:t>
+        <w:t>Use case này mô tả việc thêm 1 sản phẩm vào trong giỏ hàng</w:t>
       </w:r>
     </w:p>
     <w:p>
@@ -8406,7 +8965,7 @@
           <w:sz w:val="26"/>
           <w:szCs w:val="26"/>
         </w:rPr>
-        <w:t>Actor nhập các thông tin có liên quan đến sản phẩm mình cần tìm kiếm</w:t>
+        <w:t>Actor cần đăng nhập vào hệ thống</w:t>
       </w:r>
     </w:p>
     <w:p>
@@ -8432,8 +8991,483 @@
           <w:sz w:val="26"/>
           <w:szCs w:val="26"/>
         </w:rPr>
+        <w:t>Actor chọn món h</w:t>
+      </w:r>
+      <w:r>
+        <w:rPr>
+          <w:rFonts w:ascii="Times New Roman" w:eastAsia="Times New Roman" w:hAnsi="Times New Roman" w:cs="Times New Roman"/>
+          <w:color w:val="000000"/>
+          <w:sz w:val="26"/>
+          <w:szCs w:val="26"/>
+        </w:rPr>
+        <w:t xml:space="preserve">àng, hoặc đơn hàng mình muốn </w:t>
+      </w:r>
+      <w:r>
+        <w:rPr>
+          <w:rFonts w:ascii="Times New Roman" w:eastAsia="Times New Roman" w:hAnsi="Times New Roman" w:cs="Times New Roman"/>
+          <w:color w:val="000000"/>
+          <w:sz w:val="26"/>
+          <w:szCs w:val="26"/>
+        </w:rPr>
+        <w:t>thêm</w:t>
+      </w:r>
+    </w:p>
+    <w:p>
+      <w:pPr>
+        <w:pStyle w:val="ListParagraph"/>
+        <w:numPr>
+          <w:ilvl w:val="1"/>
+          <w:numId w:val="3"/>
+        </w:numPr>
+        <w:shd w:val="clear" w:color="auto" w:fill="FFFFFF"/>
+        <w:spacing w:after="300" w:line="360" w:lineRule="auto"/>
+        <w:rPr>
+          <w:rStyle w:val="Strong"/>
+        </w:rPr>
+      </w:pPr>
+      <w:r>
+        <w:rPr>
+          <w:rFonts w:ascii="Times New Roman" w:eastAsia="Times New Roman" w:hAnsi="Times New Roman" w:cs="Times New Roman"/>
+          <w:color w:val="000000"/>
+          <w:sz w:val="26"/>
+          <w:szCs w:val="26"/>
+        </w:rPr>
+        <w:t>Actor xác nhận “Thêm vào giỏ hàng”</w:t>
+      </w:r>
+      <w:r>
+        <w:rPr>
+          <w:rFonts w:ascii="Times New Roman" w:eastAsia="Times New Roman" w:hAnsi="Times New Roman" w:cs="Times New Roman"/>
+          <w:color w:val="000000"/>
+          <w:sz w:val="26"/>
+          <w:szCs w:val="26"/>
+        </w:rPr>
+        <w:t xml:space="preserve"> </w:t>
+      </w:r>
+    </w:p>
+    <w:p>
+      <w:pPr>
+        <w:pStyle w:val="ListParagraph"/>
+        <w:numPr>
+          <w:ilvl w:val="0"/>
+          <w:numId w:val="17"/>
+        </w:numPr>
+        <w:shd w:val="clear" w:color="auto" w:fill="FFFFFF"/>
+        <w:spacing w:after="300" w:line="360" w:lineRule="auto"/>
+        <w:ind w:left="0" w:firstLine="54"/>
+        <w:outlineLvl w:val="1"/>
+        <w:rPr>
+          <w:rStyle w:val="Strong"/>
+        </w:rPr>
+      </w:pPr>
+      <w:r>
+        <w:rPr>
+          <w:rStyle w:val="Strong"/>
+        </w:rPr>
+        <w:t xml:space="preserve">Usecase </w:t>
+      </w:r>
+      <w:r>
+        <w:rPr>
+          <w:rStyle w:val="Strong"/>
+        </w:rPr>
+        <w:t>Xóa</w:t>
+      </w:r>
+      <w:r>
+        <w:rPr>
+          <w:rStyle w:val="Strong"/>
+        </w:rPr>
+        <w:t xml:space="preserve"> sản phẩm vào giỏ hàng</w:t>
+      </w:r>
+    </w:p>
+    <w:p>
+      <w:pPr>
+        <w:pStyle w:val="ListParagraph"/>
+        <w:numPr>
+          <w:ilvl w:val="0"/>
+          <w:numId w:val="3"/>
+        </w:numPr>
+        <w:shd w:val="clear" w:color="auto" w:fill="FFFFFF"/>
+        <w:spacing w:after="300" w:line="360" w:lineRule="auto"/>
+        <w:rPr>
+          <w:rFonts w:ascii="Times New Roman" w:eastAsia="Times New Roman" w:hAnsi="Times New Roman" w:cs="Times New Roman"/>
+          <w:color w:val="000000"/>
+          <w:sz w:val="26"/>
+          <w:szCs w:val="26"/>
+        </w:rPr>
+      </w:pPr>
+      <w:r>
+        <w:rPr>
+          <w:rFonts w:ascii="Times New Roman" w:eastAsia="Times New Roman" w:hAnsi="Times New Roman" w:cs="Times New Roman"/>
+          <w:color w:val="000000"/>
+          <w:sz w:val="26"/>
+          <w:szCs w:val="26"/>
+        </w:rPr>
+        <w:lastRenderedPageBreak/>
+        <w:t>Đối tượng sử dụng (Actor) bao gồm các thành viên trong use case đăng nhập.</w:t>
+      </w:r>
+    </w:p>
+    <w:p>
+      <w:pPr>
+        <w:pStyle w:val="ListParagraph"/>
+        <w:numPr>
+          <w:ilvl w:val="0"/>
+          <w:numId w:val="3"/>
+        </w:numPr>
+        <w:shd w:val="clear" w:color="auto" w:fill="FFFFFF"/>
+        <w:spacing w:after="300" w:line="360" w:lineRule="auto"/>
+        <w:rPr>
+          <w:rFonts w:ascii="Times New Roman" w:eastAsia="Times New Roman" w:hAnsi="Times New Roman" w:cs="Times New Roman"/>
+          <w:color w:val="000000"/>
+          <w:sz w:val="26"/>
+          <w:szCs w:val="26"/>
+        </w:rPr>
+      </w:pPr>
+      <w:r>
+        <w:rPr>
+          <w:rFonts w:ascii="Times New Roman" w:eastAsia="Times New Roman" w:hAnsi="Times New Roman" w:cs="Times New Roman"/>
+          <w:color w:val="000000"/>
+          <w:sz w:val="26"/>
+          <w:szCs w:val="26"/>
+        </w:rPr>
+        <w:t xml:space="preserve">Use case này mô tả việc </w:t>
+      </w:r>
+      <w:r>
+        <w:rPr>
+          <w:rFonts w:ascii="Times New Roman" w:eastAsia="Times New Roman" w:hAnsi="Times New Roman" w:cs="Times New Roman"/>
+          <w:color w:val="000000"/>
+          <w:sz w:val="26"/>
+          <w:szCs w:val="26"/>
+        </w:rPr>
+        <w:t xml:space="preserve">xóa </w:t>
+      </w:r>
+      <w:r>
+        <w:rPr>
+          <w:rFonts w:ascii="Times New Roman" w:eastAsia="Times New Roman" w:hAnsi="Times New Roman" w:cs="Times New Roman"/>
+          <w:color w:val="000000"/>
+          <w:sz w:val="26"/>
+          <w:szCs w:val="26"/>
+        </w:rPr>
+        <w:t>1 sản phẩm vào trong giỏ hàng</w:t>
+      </w:r>
+    </w:p>
+    <w:p>
+      <w:pPr>
+        <w:pStyle w:val="ListParagraph"/>
+        <w:numPr>
+          <w:ilvl w:val="0"/>
+          <w:numId w:val="3"/>
+        </w:numPr>
+        <w:shd w:val="clear" w:color="auto" w:fill="FFFFFF"/>
+        <w:spacing w:after="300" w:line="360" w:lineRule="auto"/>
+        <w:rPr>
+          <w:rFonts w:ascii="Times New Roman" w:eastAsia="Times New Roman" w:hAnsi="Times New Roman" w:cs="Times New Roman"/>
+          <w:color w:val="000000"/>
+          <w:sz w:val="26"/>
+          <w:szCs w:val="26"/>
+        </w:rPr>
+      </w:pPr>
+      <w:r>
+        <w:rPr>
+          <w:rFonts w:ascii="Times New Roman" w:eastAsia="Times New Roman" w:hAnsi="Times New Roman" w:cs="Times New Roman"/>
+          <w:color w:val="000000"/>
+          <w:sz w:val="26"/>
+          <w:szCs w:val="26"/>
+        </w:rPr>
+        <w:t>Các bước thực hiện</w:t>
+      </w:r>
+    </w:p>
+    <w:p>
+      <w:pPr>
+        <w:pStyle w:val="ListParagraph"/>
+        <w:numPr>
+          <w:ilvl w:val="1"/>
+          <w:numId w:val="3"/>
+        </w:numPr>
+        <w:shd w:val="clear" w:color="auto" w:fill="FFFFFF"/>
+        <w:spacing w:after="300" w:line="360" w:lineRule="auto"/>
+        <w:rPr>
+          <w:rFonts w:ascii="Times New Roman" w:eastAsia="Times New Roman" w:hAnsi="Times New Roman" w:cs="Times New Roman"/>
+          <w:color w:val="000000"/>
+          <w:sz w:val="26"/>
+          <w:szCs w:val="26"/>
+        </w:rPr>
+      </w:pPr>
+      <w:r>
+        <w:rPr>
+          <w:rFonts w:ascii="Times New Roman" w:eastAsia="Times New Roman" w:hAnsi="Times New Roman" w:cs="Times New Roman"/>
+          <w:color w:val="000000"/>
+          <w:sz w:val="26"/>
+          <w:szCs w:val="26"/>
+        </w:rPr>
+        <w:t>Actor cần đăng nhập vào hệ thống</w:t>
+      </w:r>
+    </w:p>
+    <w:p>
+      <w:pPr>
+        <w:pStyle w:val="ListParagraph"/>
+        <w:numPr>
+          <w:ilvl w:val="1"/>
+          <w:numId w:val="3"/>
+        </w:numPr>
+        <w:shd w:val="clear" w:color="auto" w:fill="FFFFFF"/>
+        <w:spacing w:after="300" w:line="360" w:lineRule="auto"/>
+        <w:rPr>
+          <w:rFonts w:ascii="Times New Roman" w:eastAsia="Times New Roman" w:hAnsi="Times New Roman" w:cs="Times New Roman"/>
+          <w:color w:val="000000"/>
+          <w:sz w:val="26"/>
+          <w:szCs w:val="26"/>
+        </w:rPr>
+      </w:pPr>
+      <w:r>
+        <w:rPr>
+          <w:rFonts w:ascii="Times New Roman" w:eastAsia="Times New Roman" w:hAnsi="Times New Roman" w:cs="Times New Roman"/>
+          <w:color w:val="000000"/>
+          <w:sz w:val="26"/>
+          <w:szCs w:val="26"/>
+        </w:rPr>
+        <w:t>Actor chọn món h</w:t>
+      </w:r>
+      <w:r>
+        <w:rPr>
+          <w:rFonts w:ascii="Times New Roman" w:eastAsia="Times New Roman" w:hAnsi="Times New Roman" w:cs="Times New Roman"/>
+          <w:color w:val="000000"/>
+          <w:sz w:val="26"/>
+          <w:szCs w:val="26"/>
+        </w:rPr>
+        <w:t xml:space="preserve">àng, hoặc đơn hàng mình muốn </w:t>
+      </w:r>
+      <w:r>
+        <w:rPr>
+          <w:rFonts w:ascii="Times New Roman" w:eastAsia="Times New Roman" w:hAnsi="Times New Roman" w:cs="Times New Roman"/>
+          <w:color w:val="000000"/>
+          <w:sz w:val="26"/>
+          <w:szCs w:val="26"/>
+        </w:rPr>
+        <w:t>xóa</w:t>
+      </w:r>
+    </w:p>
+    <w:p>
+      <w:pPr>
+        <w:pStyle w:val="ListParagraph"/>
+        <w:numPr>
+          <w:ilvl w:val="1"/>
+          <w:numId w:val="3"/>
+        </w:numPr>
+        <w:shd w:val="clear" w:color="auto" w:fill="FFFFFF"/>
+        <w:spacing w:after="300" w:line="360" w:lineRule="auto"/>
+        <w:rPr>
+          <w:rStyle w:val="Strong"/>
+        </w:rPr>
+      </w:pPr>
+      <w:r>
+        <w:rPr>
+          <w:rFonts w:ascii="Times New Roman" w:eastAsia="Times New Roman" w:hAnsi="Times New Roman" w:cs="Times New Roman"/>
+          <w:color w:val="000000"/>
+          <w:sz w:val="26"/>
+          <w:szCs w:val="26"/>
+        </w:rPr>
+        <w:t>Actor xác nhận “</w:t>
+      </w:r>
+      <w:r>
+        <w:rPr>
+          <w:rFonts w:ascii="Times New Roman" w:eastAsia="Times New Roman" w:hAnsi="Times New Roman" w:cs="Times New Roman"/>
+          <w:color w:val="000000"/>
+          <w:sz w:val="26"/>
+          <w:szCs w:val="26"/>
+        </w:rPr>
+        <w:t>Xóa</w:t>
+      </w:r>
+      <w:r>
+        <w:rPr>
+          <w:rFonts w:ascii="Times New Roman" w:eastAsia="Times New Roman" w:hAnsi="Times New Roman" w:cs="Times New Roman"/>
+          <w:color w:val="000000"/>
+          <w:sz w:val="26"/>
+          <w:szCs w:val="26"/>
+        </w:rPr>
+        <w:t>”</w:t>
+      </w:r>
+      <w:r>
+        <w:rPr>
+          <w:rFonts w:ascii="Times New Roman" w:eastAsia="Times New Roman" w:hAnsi="Times New Roman" w:cs="Times New Roman"/>
+          <w:color w:val="000000"/>
+          <w:sz w:val="26"/>
+          <w:szCs w:val="26"/>
+        </w:rPr>
+        <w:t xml:space="preserve"> </w:t>
+      </w:r>
+    </w:p>
+    <w:p>
+      <w:pPr>
+        <w:pStyle w:val="ListParagraph"/>
+        <w:numPr>
+          <w:ilvl w:val="0"/>
+          <w:numId w:val="17"/>
+        </w:numPr>
+        <w:shd w:val="clear" w:color="auto" w:fill="FFFFFF"/>
+        <w:spacing w:after="300" w:line="360" w:lineRule="auto"/>
+        <w:ind w:left="0" w:firstLine="54"/>
+        <w:outlineLvl w:val="1"/>
+        <w:rPr>
+          <w:rStyle w:val="Strong"/>
+          <w:rFonts w:cs="Times New Roman"/>
+          <w:szCs w:val="26"/>
+        </w:rPr>
+      </w:pPr>
+      <w:bookmarkStart w:id="24" w:name="_Toc90969280"/>
+      <w:r>
+        <w:rPr>
+          <w:rStyle w:val="Strong"/>
+          <w:rFonts w:cs="Times New Roman"/>
+          <w:szCs w:val="26"/>
+        </w:rPr>
+        <w:t>Usecase Tìm kiếm sản phẩm</w:t>
+      </w:r>
+      <w:bookmarkEnd w:id="24"/>
+    </w:p>
+    <w:p>
+      <w:pPr>
+        <w:pStyle w:val="ListParagraph"/>
+        <w:numPr>
+          <w:ilvl w:val="0"/>
+          <w:numId w:val="3"/>
+        </w:numPr>
+        <w:shd w:val="clear" w:color="auto" w:fill="FFFFFF"/>
+        <w:spacing w:after="300" w:line="360" w:lineRule="auto"/>
+        <w:rPr>
+          <w:rFonts w:ascii="Times New Roman" w:eastAsia="Times New Roman" w:hAnsi="Times New Roman" w:cs="Times New Roman"/>
+          <w:color w:val="000000"/>
+          <w:sz w:val="26"/>
+          <w:szCs w:val="26"/>
+        </w:rPr>
+      </w:pPr>
+      <w:r>
+        <w:rPr>
+          <w:rFonts w:ascii="Times New Roman" w:eastAsia="Times New Roman" w:hAnsi="Times New Roman" w:cs="Times New Roman"/>
+          <w:color w:val="000000"/>
+          <w:sz w:val="26"/>
+          <w:szCs w:val="26"/>
+        </w:rPr>
+        <w:t>Đối tượng sử dụng (Actor) bao gồm các thành viên trong use case đăng nhập.</w:t>
+      </w:r>
+    </w:p>
+    <w:p>
+      <w:pPr>
+        <w:pStyle w:val="ListParagraph"/>
+        <w:numPr>
+          <w:ilvl w:val="0"/>
+          <w:numId w:val="3"/>
+        </w:numPr>
+        <w:shd w:val="clear" w:color="auto" w:fill="FFFFFF"/>
+        <w:spacing w:after="300" w:line="360" w:lineRule="auto"/>
+        <w:rPr>
+          <w:rFonts w:ascii="Times New Roman" w:eastAsia="Times New Roman" w:hAnsi="Times New Roman" w:cs="Times New Roman"/>
+          <w:color w:val="000000"/>
+          <w:sz w:val="26"/>
+          <w:szCs w:val="26"/>
+        </w:rPr>
+      </w:pPr>
+      <w:r>
+        <w:rPr>
+          <w:rFonts w:ascii="Times New Roman" w:eastAsia="Times New Roman" w:hAnsi="Times New Roman" w:cs="Times New Roman"/>
+          <w:color w:val="000000"/>
+          <w:sz w:val="26"/>
+          <w:szCs w:val="26"/>
+        </w:rPr>
+        <w:t>Usecase này mô tả việc tìm kiếm sản phẩm trong hệ thống</w:t>
+      </w:r>
+    </w:p>
+    <w:p>
+      <w:pPr>
+        <w:pStyle w:val="ListParagraph"/>
+        <w:numPr>
+          <w:ilvl w:val="0"/>
+          <w:numId w:val="3"/>
+        </w:numPr>
+        <w:shd w:val="clear" w:color="auto" w:fill="FFFFFF"/>
+        <w:spacing w:after="300" w:line="360" w:lineRule="auto"/>
+        <w:rPr>
+          <w:rFonts w:ascii="Times New Roman" w:eastAsia="Times New Roman" w:hAnsi="Times New Roman" w:cs="Times New Roman"/>
+          <w:color w:val="000000"/>
+          <w:sz w:val="26"/>
+          <w:szCs w:val="26"/>
+        </w:rPr>
+      </w:pPr>
+      <w:r>
+        <w:rPr>
+          <w:rFonts w:ascii="Times New Roman" w:eastAsia="Times New Roman" w:hAnsi="Times New Roman" w:cs="Times New Roman"/>
+          <w:color w:val="000000"/>
+          <w:sz w:val="26"/>
+          <w:szCs w:val="26"/>
+        </w:rPr>
+        <w:t>Các bước thực hiện</w:t>
+      </w:r>
+    </w:p>
+    <w:p>
+      <w:pPr>
+        <w:pStyle w:val="ListParagraph"/>
+        <w:numPr>
+          <w:ilvl w:val="1"/>
+          <w:numId w:val="3"/>
+        </w:numPr>
+        <w:shd w:val="clear" w:color="auto" w:fill="FFFFFF"/>
+        <w:spacing w:after="300" w:line="360" w:lineRule="auto"/>
+        <w:rPr>
+          <w:rFonts w:ascii="Times New Roman" w:eastAsia="Times New Roman" w:hAnsi="Times New Roman" w:cs="Times New Roman"/>
+          <w:color w:val="000000"/>
+          <w:sz w:val="26"/>
+          <w:szCs w:val="26"/>
+        </w:rPr>
+      </w:pPr>
+      <w:r>
+        <w:rPr>
+          <w:rFonts w:ascii="Times New Roman" w:eastAsia="Times New Roman" w:hAnsi="Times New Roman" w:cs="Times New Roman"/>
+          <w:color w:val="000000"/>
+          <w:sz w:val="26"/>
+          <w:szCs w:val="26"/>
+        </w:rPr>
+        <w:t>Actor nhập các thông tin có liên quan đến sản phẩm mình cần tìm kiếm</w:t>
+      </w:r>
+    </w:p>
+    <w:p>
+      <w:pPr>
+        <w:pStyle w:val="ListParagraph"/>
+        <w:numPr>
+          <w:ilvl w:val="1"/>
+          <w:numId w:val="3"/>
+        </w:numPr>
+        <w:shd w:val="clear" w:color="auto" w:fill="FFFFFF"/>
+        <w:spacing w:after="300" w:line="360" w:lineRule="auto"/>
+        <w:rPr>
+          <w:rFonts w:ascii="Times New Roman" w:eastAsia="Times New Roman" w:hAnsi="Times New Roman" w:cs="Times New Roman"/>
+          <w:color w:val="000000"/>
+          <w:sz w:val="26"/>
+          <w:szCs w:val="26"/>
+        </w:rPr>
+      </w:pPr>
+      <w:r>
+        <w:rPr>
+          <w:rFonts w:ascii="Times New Roman" w:eastAsia="Times New Roman" w:hAnsi="Times New Roman" w:cs="Times New Roman"/>
+          <w:color w:val="000000"/>
+          <w:sz w:val="26"/>
+          <w:szCs w:val="26"/>
+        </w:rPr>
         <w:t>Actor xác nhận việc tìm kiếm</w:t>
       </w:r>
+    </w:p>
+    <w:p>
+      <w:pPr>
+        <w:pStyle w:val="ListParagraph"/>
+        <w:shd w:val="clear" w:color="auto" w:fill="FFFFFF"/>
+        <w:spacing w:after="300" w:line="360" w:lineRule="auto"/>
+        <w:ind w:left="1800"/>
+        <w:rPr>
+          <w:rFonts w:ascii="Times New Roman" w:eastAsia="Times New Roman" w:hAnsi="Times New Roman" w:cs="Times New Roman"/>
+          <w:color w:val="000000"/>
+          <w:sz w:val="26"/>
+          <w:szCs w:val="26"/>
+        </w:rPr>
+      </w:pPr>
+      <w:bookmarkStart w:id="25" w:name="_GoBack"/>
+      <w:bookmarkEnd w:id="25"/>
     </w:p>
     <w:p>
       <w:pPr>
@@ -8453,7 +9487,7 @@
           <w:szCs w:val="26"/>
         </w:rPr>
       </w:pPr>
-      <w:bookmarkStart w:id="25" w:name="_Toc90969281"/>
+      <w:bookmarkStart w:id="26" w:name="_Toc90969281"/>
       <w:r>
         <w:rPr>
           <w:rStyle w:val="Strong"/>
@@ -8462,7 +9496,7 @@
         </w:rPr>
         <w:t>ERD</w:t>
       </w:r>
-      <w:bookmarkEnd w:id="25"/>
+      <w:bookmarkEnd w:id="26"/>
       <w:r>
         <w:rPr>
           <w:rFonts w:ascii="Times New Roman" w:eastAsia="Times New Roman" w:hAnsi="Times New Roman" w:cs="Times New Roman"/>
@@ -8489,9 +9523,7 @@
           <w:szCs w:val="26"/>
         </w:rPr>
       </w:pPr>
-      <w:bookmarkStart w:id="26" w:name="_Toc90969282"/>
-      <w:bookmarkStart w:id="27" w:name="_GoBack"/>
-      <w:bookmarkEnd w:id="27"/>
+      <w:bookmarkStart w:id="27" w:name="_Toc90969282"/>
       <w:r>
         <w:rPr>
           <w:rStyle w:val="Strong"/>
@@ -8500,7 +9532,7 @@
         </w:rPr>
         <w:t>Ánh xạ ERD theo lược đồ quan hệ</w:t>
       </w:r>
-      <w:bookmarkEnd w:id="26"/>
+      <w:bookmarkEnd w:id="27"/>
     </w:p>
     <w:p>
       <w:pPr>
@@ -8519,13 +9551,23 @@
         </w:rPr>
         <w:t xml:space="preserve">1. </w:t>
       </w:r>
-      <w:r>
-        <w:rPr>
-          <w:rFonts w:ascii="Times New Roman" w:hAnsi="Times New Roman" w:cs="Times New Roman"/>
-          <w:sz w:val="26"/>
-          <w:szCs w:val="26"/>
-        </w:rPr>
-        <w:t>NguoiDungChung(maNguoiDung, tenDangNhap, email, soDienThoai, diaChi, matKhau, theNganHang,</w:t>
+      <w:proofErr w:type="gramStart"/>
+      <w:r>
+        <w:rPr>
+          <w:rFonts w:ascii="Times New Roman" w:hAnsi="Times New Roman" w:cs="Times New Roman"/>
+          <w:sz w:val="26"/>
+          <w:szCs w:val="26"/>
+        </w:rPr>
+        <w:t>NguoiDungChung(</w:t>
+      </w:r>
+      <w:proofErr w:type="gramEnd"/>
+      <w:r>
+        <w:rPr>
+          <w:rFonts w:ascii="Times New Roman" w:hAnsi="Times New Roman" w:cs="Times New Roman"/>
+          <w:sz w:val="26"/>
+          <w:szCs w:val="26"/>
+        </w:rPr>
+        <w:t>maNguoiDung, tenDangNhap, email, soDienThoai, diaChi, matKhau, theNganHang,</w:t>
       </w:r>
       <w:r>
         <w:rPr>
@@ -8561,13 +9603,23 @@
         </w:rPr>
         <w:t xml:space="preserve">2. </w:t>
       </w:r>
-      <w:r>
-        <w:rPr>
-          <w:rFonts w:ascii="Times New Roman" w:hAnsi="Times New Roman" w:cs="Times New Roman"/>
-          <w:sz w:val="26"/>
-          <w:szCs w:val="26"/>
-        </w:rPr>
-        <w:t>NhanVien(maNhanVien, maNguoiDung)</w:t>
+      <w:proofErr w:type="gramStart"/>
+      <w:r>
+        <w:rPr>
+          <w:rFonts w:ascii="Times New Roman" w:hAnsi="Times New Roman" w:cs="Times New Roman"/>
+          <w:sz w:val="26"/>
+          <w:szCs w:val="26"/>
+        </w:rPr>
+        <w:t>NhanVien(</w:t>
+      </w:r>
+      <w:proofErr w:type="gramEnd"/>
+      <w:r>
+        <w:rPr>
+          <w:rFonts w:ascii="Times New Roman" w:hAnsi="Times New Roman" w:cs="Times New Roman"/>
+          <w:sz w:val="26"/>
+          <w:szCs w:val="26"/>
+        </w:rPr>
+        <w:t>maNhanVien, maNguoiDung)</w:t>
       </w:r>
     </w:p>
     <w:p>
@@ -8587,13 +9639,23 @@
         </w:rPr>
         <w:t xml:space="preserve">3. </w:t>
       </w:r>
-      <w:r>
-        <w:rPr>
-          <w:rFonts w:ascii="Times New Roman" w:hAnsi="Times New Roman" w:cs="Times New Roman"/>
-          <w:sz w:val="26"/>
-          <w:szCs w:val="26"/>
-        </w:rPr>
-        <w:t>KhachMuaHang(maKhachHang, maNguoiDung)</w:t>
+      <w:proofErr w:type="gramStart"/>
+      <w:r>
+        <w:rPr>
+          <w:rFonts w:ascii="Times New Roman" w:hAnsi="Times New Roman" w:cs="Times New Roman"/>
+          <w:sz w:val="26"/>
+          <w:szCs w:val="26"/>
+        </w:rPr>
+        <w:t>KhachMuaHang(</w:t>
+      </w:r>
+      <w:proofErr w:type="gramEnd"/>
+      <w:r>
+        <w:rPr>
+          <w:rFonts w:ascii="Times New Roman" w:hAnsi="Times New Roman" w:cs="Times New Roman"/>
+          <w:sz w:val="26"/>
+          <w:szCs w:val="26"/>
+        </w:rPr>
+        <w:t>maKhachHang, maNguoiDung)</w:t>
       </w:r>
     </w:p>
     <w:p>
@@ -8613,6 +9675,7 @@
         </w:rPr>
         <w:t xml:space="preserve">4. </w:t>
       </w:r>
+      <w:proofErr w:type="gramStart"/>
       <w:r>
         <w:rPr>
           <w:rFonts w:ascii="Times New Roman" w:hAnsi="Times New Roman" w:cs="Times New Roman"/>
@@ -8627,7 +9690,16 @@
           <w:sz w:val="26"/>
           <w:szCs w:val="26"/>
         </w:rPr>
-        <w:t>San(maNS, tenNS, thongTin, gia,</w:t>
+        <w:t>San(</w:t>
+      </w:r>
+      <w:proofErr w:type="gramEnd"/>
+      <w:r>
+        <w:rPr>
+          <w:rFonts w:ascii="Times New Roman" w:hAnsi="Times New Roman" w:cs="Times New Roman"/>
+          <w:sz w:val="26"/>
+          <w:szCs w:val="26"/>
+        </w:rPr>
+        <w:t>maNS, tenNS, thongTin, gia,</w:t>
       </w:r>
       <w:r>
         <w:rPr>
@@ -8671,13 +9743,23 @@
         </w:rPr>
         <w:t xml:space="preserve">5. </w:t>
       </w:r>
-      <w:r>
-        <w:rPr>
-          <w:rFonts w:ascii="Times New Roman" w:hAnsi="Times New Roman" w:cs="Times New Roman"/>
-          <w:sz w:val="26"/>
-          <w:szCs w:val="26"/>
-        </w:rPr>
-        <w:t>TrangThai(maTrangThai, tenTrangThai)</w:t>
+      <w:proofErr w:type="gramStart"/>
+      <w:r>
+        <w:rPr>
+          <w:rFonts w:ascii="Times New Roman" w:hAnsi="Times New Roman" w:cs="Times New Roman"/>
+          <w:sz w:val="26"/>
+          <w:szCs w:val="26"/>
+        </w:rPr>
+        <w:t>TrangThai(</w:t>
+      </w:r>
+      <w:proofErr w:type="gramEnd"/>
+      <w:r>
+        <w:rPr>
+          <w:rFonts w:ascii="Times New Roman" w:hAnsi="Times New Roman" w:cs="Times New Roman"/>
+          <w:sz w:val="26"/>
+          <w:szCs w:val="26"/>
+        </w:rPr>
+        <w:t>maTrangThai, tenTrangThai)</w:t>
       </w:r>
     </w:p>
     <w:p>
@@ -8697,13 +9779,23 @@
         </w:rPr>
         <w:t xml:space="preserve">6. </w:t>
       </w:r>
-      <w:r>
-        <w:rPr>
-          <w:rFonts w:ascii="Times New Roman" w:hAnsi="Times New Roman" w:cs="Times New Roman"/>
-          <w:sz w:val="26"/>
-          <w:szCs w:val="26"/>
-        </w:rPr>
-        <w:t>HoaDon(maHD, maKhachHang,ngayTao, maTrangThai)</w:t>
+      <w:proofErr w:type="gramStart"/>
+      <w:r>
+        <w:rPr>
+          <w:rFonts w:ascii="Times New Roman" w:hAnsi="Times New Roman" w:cs="Times New Roman"/>
+          <w:sz w:val="26"/>
+          <w:szCs w:val="26"/>
+        </w:rPr>
+        <w:t>HoaDon(</w:t>
+      </w:r>
+      <w:proofErr w:type="gramEnd"/>
+      <w:r>
+        <w:rPr>
+          <w:rFonts w:ascii="Times New Roman" w:hAnsi="Times New Roman" w:cs="Times New Roman"/>
+          <w:sz w:val="26"/>
+          <w:szCs w:val="26"/>
+        </w:rPr>
+        <w:t>maHD, maKhachHang,ngayTao, maTrangThai)</w:t>
       </w:r>
     </w:p>
     <w:p>
@@ -8723,13 +9815,23 @@
         </w:rPr>
         <w:t xml:space="preserve">7. </w:t>
       </w:r>
-      <w:r>
-        <w:rPr>
-          <w:rFonts w:ascii="Times New Roman" w:hAnsi="Times New Roman" w:cs="Times New Roman"/>
-          <w:sz w:val="26"/>
-          <w:szCs w:val="26"/>
-        </w:rPr>
-        <w:t>Banner(maBanner, duongDanBanner)</w:t>
+      <w:proofErr w:type="gramStart"/>
+      <w:r>
+        <w:rPr>
+          <w:rFonts w:ascii="Times New Roman" w:hAnsi="Times New Roman" w:cs="Times New Roman"/>
+          <w:sz w:val="26"/>
+          <w:szCs w:val="26"/>
+        </w:rPr>
+        <w:t>Banner(</w:t>
+      </w:r>
+      <w:proofErr w:type="gramEnd"/>
+      <w:r>
+        <w:rPr>
+          <w:rFonts w:ascii="Times New Roman" w:hAnsi="Times New Roman" w:cs="Times New Roman"/>
+          <w:sz w:val="26"/>
+          <w:szCs w:val="26"/>
+        </w:rPr>
+        <w:t>maBanner, duongDanBanner)</w:t>
       </w:r>
     </w:p>
     <w:p>
@@ -8749,13 +9851,23 @@
         </w:rPr>
         <w:t xml:space="preserve">8. </w:t>
       </w:r>
-      <w:r>
-        <w:rPr>
-          <w:rFonts w:ascii="Times New Roman" w:hAnsi="Times New Roman" w:cs="Times New Roman"/>
-          <w:sz w:val="26"/>
-          <w:szCs w:val="26"/>
-        </w:rPr>
-        <w:t>HinhAnh(maHA, maNS, duongDan)</w:t>
+      <w:proofErr w:type="gramStart"/>
+      <w:r>
+        <w:rPr>
+          <w:rFonts w:ascii="Times New Roman" w:hAnsi="Times New Roman" w:cs="Times New Roman"/>
+          <w:sz w:val="26"/>
+          <w:szCs w:val="26"/>
+        </w:rPr>
+        <w:t>HinhAnh(</w:t>
+      </w:r>
+      <w:proofErr w:type="gramEnd"/>
+      <w:r>
+        <w:rPr>
+          <w:rFonts w:ascii="Times New Roman" w:hAnsi="Times New Roman" w:cs="Times New Roman"/>
+          <w:sz w:val="26"/>
+          <w:szCs w:val="26"/>
+        </w:rPr>
+        <w:t>maHA, maNS, duongDan)</w:t>
       </w:r>
     </w:p>
     <w:p>
@@ -8775,13 +9887,23 @@
         </w:rPr>
         <w:t xml:space="preserve">9. </w:t>
       </w:r>
-      <w:r>
-        <w:rPr>
-          <w:rFonts w:ascii="Times New Roman" w:hAnsi="Times New Roman" w:cs="Times New Roman"/>
-          <w:sz w:val="26"/>
-          <w:szCs w:val="26"/>
-        </w:rPr>
-        <w:t>DanhMuc(maDM, tenDM)</w:t>
+      <w:proofErr w:type="gramStart"/>
+      <w:r>
+        <w:rPr>
+          <w:rFonts w:ascii="Times New Roman" w:hAnsi="Times New Roman" w:cs="Times New Roman"/>
+          <w:sz w:val="26"/>
+          <w:szCs w:val="26"/>
+        </w:rPr>
+        <w:t>DanhMuc(</w:t>
+      </w:r>
+      <w:proofErr w:type="gramEnd"/>
+      <w:r>
+        <w:rPr>
+          <w:rFonts w:ascii="Times New Roman" w:hAnsi="Times New Roman" w:cs="Times New Roman"/>
+          <w:sz w:val="26"/>
+          <w:szCs w:val="26"/>
+        </w:rPr>
+        <w:t>maDM, tenDM)</w:t>
       </w:r>
     </w:p>
     <w:p>
@@ -8801,13 +9923,23 @@
         </w:rPr>
         <w:t xml:space="preserve">10. </w:t>
       </w:r>
-      <w:r>
-        <w:rPr>
-          <w:rFonts w:ascii="Times New Roman" w:hAnsi="Times New Roman" w:cs="Times New Roman"/>
-          <w:sz w:val="26"/>
-          <w:szCs w:val="26"/>
-        </w:rPr>
-        <w:t>YeuThich(maKhachHang, maNS)</w:t>
+      <w:proofErr w:type="gramStart"/>
+      <w:r>
+        <w:rPr>
+          <w:rFonts w:ascii="Times New Roman" w:hAnsi="Times New Roman" w:cs="Times New Roman"/>
+          <w:sz w:val="26"/>
+          <w:szCs w:val="26"/>
+        </w:rPr>
+        <w:t>YeuThich(</w:t>
+      </w:r>
+      <w:proofErr w:type="gramEnd"/>
+      <w:r>
+        <w:rPr>
+          <w:rFonts w:ascii="Times New Roman" w:hAnsi="Times New Roman" w:cs="Times New Roman"/>
+          <w:sz w:val="26"/>
+          <w:szCs w:val="26"/>
+        </w:rPr>
+        <w:t>maKhachHang, maNS)</w:t>
       </w:r>
     </w:p>
     <w:p>
@@ -8827,13 +9959,23 @@
         </w:rPr>
         <w:t xml:space="preserve">11. </w:t>
       </w:r>
-      <w:r>
-        <w:rPr>
-          <w:rFonts w:ascii="Times New Roman" w:hAnsi="Times New Roman" w:cs="Times New Roman"/>
-          <w:sz w:val="26"/>
-          <w:szCs w:val="26"/>
-        </w:rPr>
-        <w:t>itemHoaDon(maHD, maNS, soLuong, gia)</w:t>
+      <w:proofErr w:type="gramStart"/>
+      <w:r>
+        <w:rPr>
+          <w:rFonts w:ascii="Times New Roman" w:hAnsi="Times New Roman" w:cs="Times New Roman"/>
+          <w:sz w:val="26"/>
+          <w:szCs w:val="26"/>
+        </w:rPr>
+        <w:t>itemHoaDon(</w:t>
+      </w:r>
+      <w:proofErr w:type="gramEnd"/>
+      <w:r>
+        <w:rPr>
+          <w:rFonts w:ascii="Times New Roman" w:hAnsi="Times New Roman" w:cs="Times New Roman"/>
+          <w:sz w:val="26"/>
+          <w:szCs w:val="26"/>
+        </w:rPr>
+        <w:t>maHD, maNS, soLuong, gia)</w:t>
       </w:r>
     </w:p>
     <w:p>
@@ -8853,13 +9995,23 @@
         </w:rPr>
         <w:t xml:space="preserve">12. </w:t>
       </w:r>
-      <w:r>
-        <w:rPr>
-          <w:rFonts w:ascii="Times New Roman" w:hAnsi="Times New Roman" w:cs="Times New Roman"/>
-          <w:sz w:val="26"/>
-          <w:szCs w:val="26"/>
-        </w:rPr>
-        <w:t>BinhLuan(maBL, noiDungBL, maKhachHang, maNS)</w:t>
+      <w:proofErr w:type="gramStart"/>
+      <w:r>
+        <w:rPr>
+          <w:rFonts w:ascii="Times New Roman" w:hAnsi="Times New Roman" w:cs="Times New Roman"/>
+          <w:sz w:val="26"/>
+          <w:szCs w:val="26"/>
+        </w:rPr>
+        <w:t>BinhLuan(</w:t>
+      </w:r>
+      <w:proofErr w:type="gramEnd"/>
+      <w:r>
+        <w:rPr>
+          <w:rFonts w:ascii="Times New Roman" w:hAnsi="Times New Roman" w:cs="Times New Roman"/>
+          <w:sz w:val="26"/>
+          <w:szCs w:val="26"/>
+        </w:rPr>
+        <w:t>maBL, noiDungBL, maKhachHang, maNS)</w:t>
       </w:r>
     </w:p>
     <w:p>
@@ -8877,15 +10029,26 @@
           <w:sz w:val="26"/>
           <w:szCs w:val="26"/>
         </w:rPr>
+        <w:lastRenderedPageBreak/>
         <w:t xml:space="preserve">13. </w:t>
       </w:r>
-      <w:r>
-        <w:rPr>
-          <w:rFonts w:ascii="Times New Roman" w:hAnsi="Times New Roman" w:cs="Times New Roman"/>
-          <w:sz w:val="26"/>
-          <w:szCs w:val="26"/>
-        </w:rPr>
-        <w:t xml:space="preserve">GioHang(maGH, </w:t>
+      <w:proofErr w:type="gramStart"/>
+      <w:r>
+        <w:rPr>
+          <w:rFonts w:ascii="Times New Roman" w:hAnsi="Times New Roman" w:cs="Times New Roman"/>
+          <w:sz w:val="26"/>
+          <w:szCs w:val="26"/>
+        </w:rPr>
+        <w:t>GioHang(</w:t>
+      </w:r>
+      <w:proofErr w:type="gramEnd"/>
+      <w:r>
+        <w:rPr>
+          <w:rFonts w:ascii="Times New Roman" w:hAnsi="Times New Roman" w:cs="Times New Roman"/>
+          <w:sz w:val="26"/>
+          <w:szCs w:val="26"/>
+        </w:rPr>
+        <w:t xml:space="preserve">maGH, </w:t>
       </w:r>
       <w:r>
         <w:rPr>
@@ -8921,13 +10084,23 @@
         </w:rPr>
         <w:t xml:space="preserve">14. </w:t>
       </w:r>
-      <w:r>
-        <w:rPr>
-          <w:rFonts w:ascii="Times New Roman" w:hAnsi="Times New Roman" w:cs="Times New Roman"/>
-          <w:sz w:val="26"/>
-          <w:szCs w:val="26"/>
-        </w:rPr>
-        <w:t>itemGioHang(maGH,</w:t>
+      <w:proofErr w:type="gramStart"/>
+      <w:r>
+        <w:rPr>
+          <w:rFonts w:ascii="Times New Roman" w:hAnsi="Times New Roman" w:cs="Times New Roman"/>
+          <w:sz w:val="26"/>
+          <w:szCs w:val="26"/>
+        </w:rPr>
+        <w:t>itemGioHang(</w:t>
+      </w:r>
+      <w:proofErr w:type="gramEnd"/>
+      <w:r>
+        <w:rPr>
+          <w:rFonts w:ascii="Times New Roman" w:hAnsi="Times New Roman" w:cs="Times New Roman"/>
+          <w:sz w:val="26"/>
+          <w:szCs w:val="26"/>
+        </w:rPr>
+        <w:t>maGH,</w:t>
       </w:r>
       <w:r>
         <w:rPr>
@@ -8969,7 +10142,6 @@
           <w:rFonts w:cs="Times New Roman"/>
           <w:szCs w:val="26"/>
         </w:rPr>
-        <w:lastRenderedPageBreak/>
         <w:t>Thiết kế bảng</w:t>
       </w:r>
       <w:bookmarkEnd w:id="28"/>
@@ -8995,13 +10167,23 @@
         </w:rPr>
         <w:t xml:space="preserve">Bảng </w:t>
       </w:r>
-      <w:r>
-        <w:rPr>
-          <w:rFonts w:ascii="Times New Roman" w:hAnsi="Times New Roman" w:cs="Times New Roman"/>
-          <w:sz w:val="26"/>
-          <w:szCs w:val="26"/>
-        </w:rPr>
-        <w:t>NguoiDungChung(maNguoiDung, tenDangNhap, email, soDienThoai, diaChi, matKhau, theNganHang</w:t>
+      <w:proofErr w:type="gramStart"/>
+      <w:r>
+        <w:rPr>
+          <w:rFonts w:ascii="Times New Roman" w:hAnsi="Times New Roman" w:cs="Times New Roman"/>
+          <w:sz w:val="26"/>
+          <w:szCs w:val="26"/>
+        </w:rPr>
+        <w:t>NguoiDungChung(</w:t>
+      </w:r>
+      <w:proofErr w:type="gramEnd"/>
+      <w:r>
+        <w:rPr>
+          <w:rFonts w:ascii="Times New Roman" w:hAnsi="Times New Roman" w:cs="Times New Roman"/>
+          <w:sz w:val="26"/>
+          <w:szCs w:val="26"/>
+        </w:rPr>
+        <w:t>maNguoiDung, tenDangNhap, email, soDienThoai, diaChi, matKhau, theNganHang</w:t>
       </w:r>
       <w:r>
         <w:rPr>
@@ -9942,13 +11124,23 @@
         </w:rPr>
         <w:t xml:space="preserve">Bảng </w:t>
       </w:r>
-      <w:r>
-        <w:rPr>
-          <w:rFonts w:ascii="Times New Roman" w:hAnsi="Times New Roman" w:cs="Times New Roman"/>
-          <w:sz w:val="26"/>
-          <w:szCs w:val="26"/>
-        </w:rPr>
-        <w:t>NhanVien(maNhanVien, maNguoiDung)</w:t>
+      <w:proofErr w:type="gramStart"/>
+      <w:r>
+        <w:rPr>
+          <w:rFonts w:ascii="Times New Roman" w:hAnsi="Times New Roman" w:cs="Times New Roman"/>
+          <w:sz w:val="26"/>
+          <w:szCs w:val="26"/>
+        </w:rPr>
+        <w:t>NhanVien(</w:t>
+      </w:r>
+      <w:proofErr w:type="gramEnd"/>
+      <w:r>
+        <w:rPr>
+          <w:rFonts w:ascii="Times New Roman" w:hAnsi="Times New Roman" w:cs="Times New Roman"/>
+          <w:sz w:val="26"/>
+          <w:szCs w:val="26"/>
+        </w:rPr>
+        <w:t>maNhanVien, maNguoiDung)</w:t>
       </w:r>
     </w:p>
     <w:tbl>
@@ -10285,13 +11477,23 @@
         </w:rPr>
         <w:t xml:space="preserve">Bảng </w:t>
       </w:r>
-      <w:r>
-        <w:rPr>
-          <w:rFonts w:ascii="Times New Roman" w:hAnsi="Times New Roman" w:cs="Times New Roman"/>
-          <w:sz w:val="26"/>
-          <w:szCs w:val="26"/>
-        </w:rPr>
-        <w:t>KhachMuaHang(maKhachHang, maNguoiDung)</w:t>
+      <w:proofErr w:type="gramStart"/>
+      <w:r>
+        <w:rPr>
+          <w:rFonts w:ascii="Times New Roman" w:hAnsi="Times New Roman" w:cs="Times New Roman"/>
+          <w:sz w:val="26"/>
+          <w:szCs w:val="26"/>
+        </w:rPr>
+        <w:t>KhachMuaHang(</w:t>
+      </w:r>
+      <w:proofErr w:type="gramEnd"/>
+      <w:r>
+        <w:rPr>
+          <w:rFonts w:ascii="Times New Roman" w:hAnsi="Times New Roman" w:cs="Times New Roman"/>
+          <w:sz w:val="26"/>
+          <w:szCs w:val="26"/>
+        </w:rPr>
+        <w:t>maKhachHang, maNguoiDung)</w:t>
       </w:r>
     </w:p>
     <w:tbl>
@@ -10620,13 +11822,24 @@
           <w:szCs w:val="26"/>
         </w:rPr>
       </w:pPr>
-      <w:r>
-        <w:rPr>
-          <w:rFonts w:ascii="Times New Roman" w:hAnsi="Times New Roman" w:cs="Times New Roman"/>
-          <w:sz w:val="26"/>
-          <w:szCs w:val="26"/>
-        </w:rPr>
-        <w:t>NongSan(maNS, tenNS, thongTin, gia, soLuong, ngayTao,maNV</w:t>
+      <w:proofErr w:type="gramStart"/>
+      <w:r>
+        <w:rPr>
+          <w:rFonts w:ascii="Times New Roman" w:hAnsi="Times New Roman" w:cs="Times New Roman"/>
+          <w:sz w:val="26"/>
+          <w:szCs w:val="26"/>
+        </w:rPr>
+        <w:lastRenderedPageBreak/>
+        <w:t>NongSan(</w:t>
+      </w:r>
+      <w:proofErr w:type="gramEnd"/>
+      <w:r>
+        <w:rPr>
+          <w:rFonts w:ascii="Times New Roman" w:hAnsi="Times New Roman" w:cs="Times New Roman"/>
+          <w:sz w:val="26"/>
+          <w:szCs w:val="26"/>
+        </w:rPr>
+        <w:t>maNS, tenNS, thongTin, gia, soLuong, ngayTao,maNV</w:t>
       </w:r>
       <w:r>
         <w:rPr>
@@ -10779,7 +11992,6 @@
                 <w:sz w:val="26"/>
                 <w:szCs w:val="26"/>
               </w:rPr>
-              <w:lastRenderedPageBreak/>
               <w:t>1</w:t>
             </w:r>
           </w:p>
@@ -11528,6 +12740,7 @@
           <w:szCs w:val="26"/>
         </w:rPr>
       </w:pPr>
+      <w:proofErr w:type="gramStart"/>
       <w:r>
         <w:rPr>
           <w:rFonts w:ascii="Times New Roman" w:hAnsi="Times New Roman" w:cs="Times New Roman"/>
@@ -11550,7 +12763,16 @@
           <w:sz w:val="26"/>
           <w:szCs w:val="26"/>
         </w:rPr>
-        <w:t>TrangThai(maTrangThai, tenTrangThai)</w:t>
+        <w:t>TrangThai</w:t>
+      </w:r>
+      <w:proofErr w:type="gramEnd"/>
+      <w:r>
+        <w:rPr>
+          <w:rFonts w:ascii="Times New Roman" w:hAnsi="Times New Roman" w:cs="Times New Roman"/>
+          <w:sz w:val="26"/>
+          <w:szCs w:val="26"/>
+        </w:rPr>
+        <w:t>(maTrangThai, tenTrangThai)</w:t>
       </w:r>
     </w:p>
     <w:tbl>
@@ -11879,13 +13101,23 @@
         </w:rPr>
         <w:t xml:space="preserve">Bảng </w:t>
       </w:r>
-      <w:r>
-        <w:rPr>
-          <w:rFonts w:ascii="Times New Roman" w:hAnsi="Times New Roman" w:cs="Times New Roman"/>
-          <w:sz w:val="26"/>
-          <w:szCs w:val="26"/>
-        </w:rPr>
-        <w:t>HoaDon(maHD, maKhachHang,ngayTao, maTrangThai)</w:t>
+      <w:proofErr w:type="gramStart"/>
+      <w:r>
+        <w:rPr>
+          <w:rFonts w:ascii="Times New Roman" w:hAnsi="Times New Roman" w:cs="Times New Roman"/>
+          <w:sz w:val="26"/>
+          <w:szCs w:val="26"/>
+        </w:rPr>
+        <w:t>HoaDon(</w:t>
+      </w:r>
+      <w:proofErr w:type="gramEnd"/>
+      <w:r>
+        <w:rPr>
+          <w:rFonts w:ascii="Times New Roman" w:hAnsi="Times New Roman" w:cs="Times New Roman"/>
+          <w:sz w:val="26"/>
+          <w:szCs w:val="26"/>
+        </w:rPr>
+        <w:t>maHD, maKhachHang,ngayTao, maTrangThai)</w:t>
       </w:r>
     </w:p>
     <w:tbl>
@@ -12410,13 +13642,23 @@
         </w:rPr>
         <w:t xml:space="preserve">Bảng </w:t>
       </w:r>
-      <w:r>
-        <w:rPr>
-          <w:rFonts w:ascii="Times New Roman" w:hAnsi="Times New Roman" w:cs="Times New Roman"/>
-          <w:sz w:val="26"/>
-          <w:szCs w:val="26"/>
-        </w:rPr>
-        <w:t>Banner(maBanner, duongDanBanner)</w:t>
+      <w:proofErr w:type="gramStart"/>
+      <w:r>
+        <w:rPr>
+          <w:rFonts w:ascii="Times New Roman" w:hAnsi="Times New Roman" w:cs="Times New Roman"/>
+          <w:sz w:val="26"/>
+          <w:szCs w:val="26"/>
+        </w:rPr>
+        <w:t>Banner(</w:t>
+      </w:r>
+      <w:proofErr w:type="gramEnd"/>
+      <w:r>
+        <w:rPr>
+          <w:rFonts w:ascii="Times New Roman" w:hAnsi="Times New Roman" w:cs="Times New Roman"/>
+          <w:sz w:val="26"/>
+          <w:szCs w:val="26"/>
+        </w:rPr>
+        <w:t>maBanner, duongDanBanner)</w:t>
       </w:r>
     </w:p>
     <w:tbl>
@@ -12553,6 +13795,7 @@
                 <w:sz w:val="26"/>
                 <w:szCs w:val="26"/>
               </w:rPr>
+              <w:lastRenderedPageBreak/>
               <w:t>1</w:t>
             </w:r>
           </w:p>
@@ -12761,7 +14004,25 @@
           <w:sz w:val="26"/>
           <w:szCs w:val="26"/>
         </w:rPr>
-        <w:t>Bảng HinhAnh(maHA, maNS, duongDan)</w:t>
+        <w:t xml:space="preserve">Bảng </w:t>
+      </w:r>
+      <w:proofErr w:type="gramStart"/>
+      <w:r>
+        <w:rPr>
+          <w:rFonts w:ascii="Times New Roman" w:hAnsi="Times New Roman" w:cs="Times New Roman"/>
+          <w:sz w:val="26"/>
+          <w:szCs w:val="26"/>
+        </w:rPr>
+        <w:t>HinhAnh(</w:t>
+      </w:r>
+      <w:proofErr w:type="gramEnd"/>
+      <w:r>
+        <w:rPr>
+          <w:rFonts w:ascii="Times New Roman" w:hAnsi="Times New Roman" w:cs="Times New Roman"/>
+          <w:sz w:val="26"/>
+          <w:szCs w:val="26"/>
+        </w:rPr>
+        <w:t>maHA, maNS, duongDan)</w:t>
       </w:r>
     </w:p>
     <w:tbl>
@@ -12780,6 +14041,7 @@
         <w:tc>
           <w:tcPr>
             <w:tcW w:w="1075" w:type="dxa"/>
+            <w:shd w:val="clear" w:color="auto" w:fill="B4C6E7" w:themeFill="accent1" w:themeFillTint="66"/>
           </w:tcPr>
           <w:p>
             <w:pPr>
@@ -12803,6 +14065,7 @@
         <w:tc>
           <w:tcPr>
             <w:tcW w:w="2039" w:type="dxa"/>
+            <w:shd w:val="clear" w:color="auto" w:fill="B4C6E7" w:themeFill="accent1" w:themeFillTint="66"/>
           </w:tcPr>
           <w:p>
             <w:pPr>
@@ -12826,6 +14089,7 @@
         <w:tc>
           <w:tcPr>
             <w:tcW w:w="2103" w:type="dxa"/>
+            <w:shd w:val="clear" w:color="auto" w:fill="B4C6E7" w:themeFill="accent1" w:themeFillTint="66"/>
           </w:tcPr>
           <w:p>
             <w:pPr>
@@ -12849,6 +14113,7 @@
         <w:tc>
           <w:tcPr>
             <w:tcW w:w="4133" w:type="dxa"/>
+            <w:shd w:val="clear" w:color="auto" w:fill="B4C6E7" w:themeFill="accent1" w:themeFillTint="66"/>
           </w:tcPr>
           <w:p>
             <w:pPr>
@@ -13165,7 +14430,25 @@
           <w:sz w:val="26"/>
           <w:szCs w:val="26"/>
         </w:rPr>
-        <w:t>Bảng DanhMuc(maDM, tenDM)</w:t>
+        <w:t xml:space="preserve">Bảng </w:t>
+      </w:r>
+      <w:proofErr w:type="gramStart"/>
+      <w:r>
+        <w:rPr>
+          <w:rFonts w:ascii="Times New Roman" w:hAnsi="Times New Roman" w:cs="Times New Roman"/>
+          <w:sz w:val="26"/>
+          <w:szCs w:val="26"/>
+        </w:rPr>
+        <w:t>DanhMuc(</w:t>
+      </w:r>
+      <w:proofErr w:type="gramEnd"/>
+      <w:r>
+        <w:rPr>
+          <w:rFonts w:ascii="Times New Roman" w:hAnsi="Times New Roman" w:cs="Times New Roman"/>
+          <w:sz w:val="26"/>
+          <w:szCs w:val="26"/>
+        </w:rPr>
+        <w:t>maDM, tenDM)</w:t>
       </w:r>
     </w:p>
     <w:tbl>
@@ -13483,7 +14766,25 @@
           <w:sz w:val="26"/>
           <w:szCs w:val="26"/>
         </w:rPr>
-        <w:t>Bảng YeuThich(maKhachHang, maNS)</w:t>
+        <w:t xml:space="preserve">Bảng </w:t>
+      </w:r>
+      <w:proofErr w:type="gramStart"/>
+      <w:r>
+        <w:rPr>
+          <w:rFonts w:ascii="Times New Roman" w:hAnsi="Times New Roman" w:cs="Times New Roman"/>
+          <w:sz w:val="26"/>
+          <w:szCs w:val="26"/>
+        </w:rPr>
+        <w:t>YeuThich(</w:t>
+      </w:r>
+      <w:proofErr w:type="gramEnd"/>
+      <w:r>
+        <w:rPr>
+          <w:rFonts w:ascii="Times New Roman" w:hAnsi="Times New Roman" w:cs="Times New Roman"/>
+          <w:sz w:val="26"/>
+          <w:szCs w:val="26"/>
+        </w:rPr>
+        <w:t>maKhachHang, maNS)</w:t>
       </w:r>
     </w:p>
     <w:tbl>
@@ -13817,7 +15118,25 @@
           <w:sz w:val="26"/>
           <w:szCs w:val="26"/>
         </w:rPr>
-        <w:t>Bảng itemHoaDon(maHD, maNS, soLuong, gia)</w:t>
+        <w:t xml:space="preserve">Bảng </w:t>
+      </w:r>
+      <w:proofErr w:type="gramStart"/>
+      <w:r>
+        <w:rPr>
+          <w:rFonts w:ascii="Times New Roman" w:hAnsi="Times New Roman" w:cs="Times New Roman"/>
+          <w:sz w:val="26"/>
+          <w:szCs w:val="26"/>
+        </w:rPr>
+        <w:t>itemHoaDon(</w:t>
+      </w:r>
+      <w:proofErr w:type="gramEnd"/>
+      <w:r>
+        <w:rPr>
+          <w:rFonts w:ascii="Times New Roman" w:hAnsi="Times New Roman" w:cs="Times New Roman"/>
+          <w:sz w:val="26"/>
+          <w:szCs w:val="26"/>
+        </w:rPr>
+        <w:t>maHD, maNS, soLuong, gia)</w:t>
       </w:r>
     </w:p>
     <w:tbl>
@@ -14150,6 +15469,7 @@
                 <w:sz w:val="26"/>
                 <w:szCs w:val="26"/>
               </w:rPr>
+              <w:lastRenderedPageBreak/>
               <w:t>3</w:t>
             </w:r>
           </w:p>
@@ -14323,8 +15643,25 @@
           <w:sz w:val="26"/>
           <w:szCs w:val="26"/>
         </w:rPr>
-        <w:lastRenderedPageBreak/>
-        <w:t>Bảng BinhLuan(maBL, noiDungBL, maKhachHang, maNS)</w:t>
+        <w:t xml:space="preserve">Bảng </w:t>
+      </w:r>
+      <w:proofErr w:type="gramStart"/>
+      <w:r>
+        <w:rPr>
+          <w:rFonts w:ascii="Times New Roman" w:hAnsi="Times New Roman" w:cs="Times New Roman"/>
+          <w:sz w:val="26"/>
+          <w:szCs w:val="26"/>
+        </w:rPr>
+        <w:t>BinhLuan(</w:t>
+      </w:r>
+      <w:proofErr w:type="gramEnd"/>
+      <w:r>
+        <w:rPr>
+          <w:rFonts w:ascii="Times New Roman" w:hAnsi="Times New Roman" w:cs="Times New Roman"/>
+          <w:sz w:val="26"/>
+          <w:szCs w:val="26"/>
+        </w:rPr>
+        <w:t>maBL, noiDungBL, maKhachHang, maNS)</w:t>
       </w:r>
     </w:p>
     <w:tbl>
@@ -14830,7 +16167,25 @@
           <w:sz w:val="26"/>
           <w:szCs w:val="26"/>
         </w:rPr>
-        <w:t>Bảng GioHang(maGH, maKhachHang)</w:t>
+        <w:t xml:space="preserve">Bảng </w:t>
+      </w:r>
+      <w:proofErr w:type="gramStart"/>
+      <w:r>
+        <w:rPr>
+          <w:rFonts w:ascii="Times New Roman" w:hAnsi="Times New Roman" w:cs="Times New Roman"/>
+          <w:sz w:val="26"/>
+          <w:szCs w:val="26"/>
+        </w:rPr>
+        <w:t>GioHang(</w:t>
+      </w:r>
+      <w:proofErr w:type="gramEnd"/>
+      <w:r>
+        <w:rPr>
+          <w:rFonts w:ascii="Times New Roman" w:hAnsi="Times New Roman" w:cs="Times New Roman"/>
+          <w:sz w:val="26"/>
+          <w:szCs w:val="26"/>
+        </w:rPr>
+        <w:t>maGH, maKhachHang)</w:t>
       </w:r>
     </w:p>
     <w:tbl>
@@ -15157,7 +16512,25 @@
           <w:sz w:val="26"/>
           <w:szCs w:val="26"/>
         </w:rPr>
-        <w:t>Bảng itemGioHang(maGH, maNS, soluong)</w:t>
+        <w:t xml:space="preserve">Bảng </w:t>
+      </w:r>
+      <w:proofErr w:type="gramStart"/>
+      <w:r>
+        <w:rPr>
+          <w:rFonts w:ascii="Times New Roman" w:hAnsi="Times New Roman" w:cs="Times New Roman"/>
+          <w:sz w:val="26"/>
+          <w:szCs w:val="26"/>
+        </w:rPr>
+        <w:t>itemGioHang(</w:t>
+      </w:r>
+      <w:proofErr w:type="gramEnd"/>
+      <w:r>
+        <w:rPr>
+          <w:rFonts w:ascii="Times New Roman" w:hAnsi="Times New Roman" w:cs="Times New Roman"/>
+          <w:sz w:val="26"/>
+          <w:szCs w:val="26"/>
+        </w:rPr>
+        <w:t>maGH, maNS, soluong)</w:t>
       </w:r>
     </w:p>
     <w:tbl>
@@ -16695,7 +18068,7 @@
         <w:sz w:val="18"/>
         <w:szCs w:val="24"/>
       </w:rPr>
-      <w:t>SVTH: Thu Hòa – Trần Đại – Vân Anh</w:t>
+      <w:t>SVTH: Xuân Phúc – Thu Thủy – Quốc Đạt</w:t>
     </w:r>
     <w:r>
       <w:rPr>
@@ -16771,7 +18144,7 @@
             <w:sz w:val="24"/>
             <w:szCs w:val="24"/>
           </w:rPr>
-          <w:t>17</w:t>
+          <w:t>13</w:t>
         </w:r>
         <w:r>
           <w:rPr>
@@ -16830,7 +18203,6 @@
       <w:dataBinding w:prefixMappings="xmlns:ns0='http://schemas.openxmlformats.org/package/2006/metadata/core-properties' xmlns:ns1='http://purl.org/dc/elements/1.1/'" w:xpath="/ns0:coreProperties[1]/ns1:title[1]" w:storeItemID="{6C3C8BC8-F283-45AE-878A-BAB7291924A1}"/>
       <w:text/>
     </w:sdtPr>
-    <w:sdtEndPr/>
     <w:sdtContent>
       <w:p>
         <w:pPr>
@@ -17982,7 +19354,7 @@
         <w:b/>
       </w:rPr>
     </w:lvl>
-    <w:lvl w:ilvl="1" w:tplc="04090019" w:tentative="1">
+    <w:lvl w:ilvl="1" w:tplc="04090019">
       <w:start w:val="1"/>
       <w:numFmt w:val="lowerLetter"/>
       <w:lvlText w:val="%2."/>
@@ -17991,7 +19363,7 @@
         <w:ind w:left="1800" w:hanging="360"/>
       </w:pPr>
     </w:lvl>
-    <w:lvl w:ilvl="2" w:tplc="0409001B" w:tentative="1">
+    <w:lvl w:ilvl="2" w:tplc="0409001B">
       <w:start w:val="1"/>
       <w:numFmt w:val="lowerRoman"/>
       <w:lvlText w:val="%3."/>
@@ -18000,7 +19372,7 @@
         <w:ind w:left="2520" w:hanging="180"/>
       </w:pPr>
     </w:lvl>
-    <w:lvl w:ilvl="3" w:tplc="0409000F" w:tentative="1">
+    <w:lvl w:ilvl="3" w:tplc="0409000F">
       <w:start w:val="1"/>
       <w:numFmt w:val="decimal"/>
       <w:lvlText w:val="%4."/>
@@ -18009,7 +19381,7 @@
         <w:ind w:left="3240" w:hanging="360"/>
       </w:pPr>
     </w:lvl>
-    <w:lvl w:ilvl="4" w:tplc="04090019" w:tentative="1">
+    <w:lvl w:ilvl="4" w:tplc="04090019">
       <w:start w:val="1"/>
       <w:numFmt w:val="lowerLetter"/>
       <w:lvlText w:val="%5."/>
@@ -18018,7 +19390,7 @@
         <w:ind w:left="3960" w:hanging="360"/>
       </w:pPr>
     </w:lvl>
-    <w:lvl w:ilvl="5" w:tplc="0409001B" w:tentative="1">
+    <w:lvl w:ilvl="5" w:tplc="0409001B">
       <w:start w:val="1"/>
       <w:numFmt w:val="lowerRoman"/>
       <w:lvlText w:val="%6."/>
@@ -18027,7 +19399,7 @@
         <w:ind w:left="4680" w:hanging="180"/>
       </w:pPr>
     </w:lvl>
-    <w:lvl w:ilvl="6" w:tplc="0409000F" w:tentative="1">
+    <w:lvl w:ilvl="6" w:tplc="0409000F">
       <w:start w:val="1"/>
       <w:numFmt w:val="decimal"/>
       <w:lvlText w:val="%7."/>
@@ -18036,7 +19408,7 @@
         <w:ind w:left="5400" w:hanging="360"/>
       </w:pPr>
     </w:lvl>
-    <w:lvl w:ilvl="7" w:tplc="04090019" w:tentative="1">
+    <w:lvl w:ilvl="7" w:tplc="04090019">
       <w:start w:val="1"/>
       <w:numFmt w:val="lowerLetter"/>
       <w:lvlText w:val="%8."/>
@@ -18045,7 +19417,7 @@
         <w:ind w:left="6120" w:hanging="360"/>
       </w:pPr>
     </w:lvl>
-    <w:lvl w:ilvl="8" w:tplc="0409001B" w:tentative="1">
+    <w:lvl w:ilvl="8" w:tplc="0409001B">
       <w:start w:val="1"/>
       <w:numFmt w:val="lowerRoman"/>
       <w:lvlText w:val="%9."/>
@@ -19440,6 +20812,119 @@
     </w:lvl>
   </w:abstractNum>
   <w:abstractNum w:abstractNumId="26" w15:restartNumberingAfterBreak="0">
+    <w:nsid w:val="71FA416A"/>
+    <w:multiLevelType w:val="multilevel"/>
+    <w:tmpl w:val="9F1A2B72"/>
+    <w:lvl w:ilvl="0">
+      <w:start w:val="1"/>
+      <w:numFmt w:val="decimal"/>
+      <w:lvlText w:val="%1"/>
+      <w:lvlJc w:val="left"/>
+      <w:pPr>
+        <w:ind w:left="360" w:hanging="360"/>
+      </w:pPr>
+      <w:rPr>
+        <w:rFonts w:hint="default"/>
+      </w:rPr>
+    </w:lvl>
+    <w:lvl w:ilvl="1">
+      <w:start w:val="1"/>
+      <w:numFmt w:val="decimal"/>
+      <w:lvlText w:val="%1.%2"/>
+      <w:lvlJc w:val="left"/>
+      <w:pPr>
+        <w:ind w:left="1440" w:hanging="360"/>
+      </w:pPr>
+      <w:rPr>
+        <w:rFonts w:hint="default"/>
+      </w:rPr>
+    </w:lvl>
+    <w:lvl w:ilvl="2">
+      <w:start w:val="1"/>
+      <w:numFmt w:val="decimal"/>
+      <w:lvlText w:val="%1.%2.%3"/>
+      <w:lvlJc w:val="left"/>
+      <w:pPr>
+        <w:ind w:left="2880" w:hanging="720"/>
+      </w:pPr>
+      <w:rPr>
+        <w:rFonts w:hint="default"/>
+      </w:rPr>
+    </w:lvl>
+    <w:lvl w:ilvl="3">
+      <w:start w:val="1"/>
+      <w:numFmt w:val="decimal"/>
+      <w:lvlText w:val="%1.%2.%3.%4"/>
+      <w:lvlJc w:val="left"/>
+      <w:pPr>
+        <w:ind w:left="3960" w:hanging="720"/>
+      </w:pPr>
+      <w:rPr>
+        <w:rFonts w:hint="default"/>
+      </w:rPr>
+    </w:lvl>
+    <w:lvl w:ilvl="4">
+      <w:start w:val="1"/>
+      <w:numFmt w:val="decimal"/>
+      <w:lvlText w:val="%1.%2.%3.%4.%5"/>
+      <w:lvlJc w:val="left"/>
+      <w:pPr>
+        <w:ind w:left="5400" w:hanging="1080"/>
+      </w:pPr>
+      <w:rPr>
+        <w:rFonts w:hint="default"/>
+      </w:rPr>
+    </w:lvl>
+    <w:lvl w:ilvl="5">
+      <w:start w:val="1"/>
+      <w:numFmt w:val="decimal"/>
+      <w:lvlText w:val="%1.%2.%3.%4.%5.%6"/>
+      <w:lvlJc w:val="left"/>
+      <w:pPr>
+        <w:ind w:left="6840" w:hanging="1440"/>
+      </w:pPr>
+      <w:rPr>
+        <w:rFonts w:hint="default"/>
+      </w:rPr>
+    </w:lvl>
+    <w:lvl w:ilvl="6">
+      <w:start w:val="1"/>
+      <w:numFmt w:val="decimal"/>
+      <w:lvlText w:val="%1.%2.%3.%4.%5.%6.%7"/>
+      <w:lvlJc w:val="left"/>
+      <w:pPr>
+        <w:ind w:left="7920" w:hanging="1440"/>
+      </w:pPr>
+      <w:rPr>
+        <w:rFonts w:hint="default"/>
+      </w:rPr>
+    </w:lvl>
+    <w:lvl w:ilvl="7">
+      <w:start w:val="1"/>
+      <w:numFmt w:val="decimal"/>
+      <w:lvlText w:val="%1.%2.%3.%4.%5.%6.%7.%8"/>
+      <w:lvlJc w:val="left"/>
+      <w:pPr>
+        <w:ind w:left="9360" w:hanging="1800"/>
+      </w:pPr>
+      <w:rPr>
+        <w:rFonts w:hint="default"/>
+      </w:rPr>
+    </w:lvl>
+    <w:lvl w:ilvl="8">
+      <w:start w:val="1"/>
+      <w:numFmt w:val="decimal"/>
+      <w:lvlText w:val="%1.%2.%3.%4.%5.%6.%7.%8.%9"/>
+      <w:lvlJc w:val="left"/>
+      <w:pPr>
+        <w:ind w:left="10440" w:hanging="1800"/>
+      </w:pPr>
+      <w:rPr>
+        <w:rFonts w:hint="default"/>
+      </w:rPr>
+    </w:lvl>
+  </w:abstractNum>
+  <w:abstractNum w:abstractNumId="27" w15:restartNumberingAfterBreak="0">
     <w:nsid w:val="730D0EFB"/>
     <w:multiLevelType w:val="hybridMultilevel"/>
     <w:tmpl w:val="BDC6D902"/>
@@ -19528,7 +21013,7 @@
       </w:pPr>
     </w:lvl>
   </w:abstractNum>
-  <w:abstractNum w:abstractNumId="27" w15:restartNumberingAfterBreak="0">
+  <w:abstractNum w:abstractNumId="28" w15:restartNumberingAfterBreak="0">
     <w:nsid w:val="7AA42C24"/>
     <w:multiLevelType w:val="hybridMultilevel"/>
     <w:tmpl w:val="32D46322"/>
@@ -19621,7 +21106,7 @@
     <w:abstractNumId w:val="8"/>
   </w:num>
   <w:num w:numId="2">
-    <w:abstractNumId w:val="26"/>
+    <w:abstractNumId w:val="27"/>
   </w:num>
   <w:num w:numId="3">
     <w:abstractNumId w:val="3"/>
@@ -19669,7 +21154,7 @@
     <w:abstractNumId w:val="11"/>
   </w:num>
   <w:num w:numId="18">
-    <w:abstractNumId w:val="27"/>
+    <w:abstractNumId w:val="28"/>
   </w:num>
   <w:num w:numId="19">
     <w:abstractNumId w:val="25"/>
@@ -19700,6 +21185,9 @@
   </w:num>
   <w:num w:numId="28">
     <w:abstractNumId w:val="9"/>
+  </w:num>
+  <w:num w:numId="29">
+    <w:abstractNumId w:val="26"/>
   </w:num>
 </w:numbering>
 </file>
@@ -20119,6 +21607,28 @@
       <w:szCs w:val="32"/>
     </w:rPr>
   </w:style>
+  <w:style w:type="paragraph" w:styleId="Heading2">
+    <w:name w:val="heading 2"/>
+    <w:basedOn w:val="Normal"/>
+    <w:next w:val="Normal"/>
+    <w:link w:val="Heading2Char"/>
+    <w:uiPriority w:val="9"/>
+    <w:unhideWhenUsed/>
+    <w:qFormat/>
+    <w:rsid w:val="00A43C2D"/>
+    <w:pPr>
+      <w:keepNext/>
+      <w:keepLines/>
+      <w:spacing w:before="40" w:after="0"/>
+      <w:outlineLvl w:val="1"/>
+    </w:pPr>
+    <w:rPr>
+      <w:rFonts w:asciiTheme="majorHAnsi" w:eastAsiaTheme="majorEastAsia" w:hAnsiTheme="majorHAnsi" w:cstheme="majorBidi"/>
+      <w:color w:val="2F5496" w:themeColor="accent1" w:themeShade="BF"/>
+      <w:sz w:val="26"/>
+      <w:szCs w:val="26"/>
+    </w:rPr>
+  </w:style>
   <w:style w:type="character" w:default="1" w:styleId="DefaultParagraphFont">
     <w:name w:val="Default Paragraph Font"/>
     <w:uiPriority w:val="1"/>
@@ -20222,11 +21732,11 @@
     <w:basedOn w:val="DefaultParagraphFont"/>
     <w:link w:val="Heading1"/>
     <w:uiPriority w:val="9"/>
-    <w:rsid w:val="002B71C0"/>
+    <w:rsid w:val="00A43C2D"/>
     <w:rPr>
-      <w:rFonts w:asciiTheme="majorHAnsi" w:eastAsiaTheme="majorEastAsia" w:hAnsiTheme="majorHAnsi" w:cstheme="majorBidi"/>
-      <w:color w:val="2F5496" w:themeColor="accent1" w:themeShade="BF"/>
-      <w:sz w:val="32"/>
+      <w:rFonts w:ascii="Times New Roman" w:eastAsiaTheme="majorEastAsia" w:hAnsi="Times New Roman" w:cstheme="majorBidi"/>
+      <w:b/>
+      <w:sz w:val="26"/>
       <w:szCs w:val="32"/>
     </w:rPr>
   </w:style>
@@ -20419,6 +21929,19 @@
       <w:szCs w:val="18"/>
     </w:rPr>
   </w:style>
+  <w:style w:type="character" w:customStyle="1" w:styleId="Heading2Char">
+    <w:name w:val="Heading 2 Char"/>
+    <w:basedOn w:val="DefaultParagraphFont"/>
+    <w:link w:val="Heading2"/>
+    <w:uiPriority w:val="9"/>
+    <w:rsid w:val="00A43C2D"/>
+    <w:rPr>
+      <w:rFonts w:asciiTheme="majorHAnsi" w:eastAsiaTheme="majorEastAsia" w:hAnsiTheme="majorHAnsi" w:cstheme="majorBidi"/>
+      <w:color w:val="2F5496" w:themeColor="accent1" w:themeShade="BF"/>
+      <w:sz w:val="26"/>
+      <w:szCs w:val="26"/>
+    </w:rPr>
+  </w:style>
 </w:styles>
 </file>
 
@@ -20481,7 +22004,7 @@
     <w:charset w:val="00"/>
     <w:family w:val="modern"/>
     <w:pitch w:val="fixed"/>
-    <w:sig w:usb0="E0002AFF" w:usb1="C0007843" w:usb2="00000009" w:usb3="00000000" w:csb0="000001FF" w:csb1="00000000"/>
+    <w:sig w:usb0="E0002EFF" w:usb1="C0007843" w:usb2="00000009" w:usb3="00000000" w:csb0="000001FF" w:csb1="00000000"/>
   </w:font>
   <w:font w:name="Wingdings">
     <w:panose1 w:val="05000000000000000000"/>
@@ -20495,7 +22018,7 @@
     <w:charset w:val="00"/>
     <w:family w:val="swiss"/>
     <w:pitch w:val="variable"/>
-    <w:sig w:usb0="E0002AFF" w:usb1="4000ACFF" w:usb2="00000001" w:usb3="00000000" w:csb0="000001FF" w:csb1="00000000"/>
+    <w:sig w:usb0="E4002EFF" w:usb1="C000247B" w:usb2="00000009" w:usb3="00000000" w:csb0="000001FF" w:csb1="00000000"/>
   </w:font>
   <w:font w:name="inherit">
     <w:altName w:val="Cambria"/>
@@ -20529,7 +22052,6 @@
   </w:font>
   <w:font w:name="Yu Mincho">
     <w:altName w:val="游明朝"/>
-    <w:panose1 w:val="02020400000000000000"/>
     <w:charset w:val="80"/>
     <w:family w:val="roman"/>
     <w:pitch w:val="variable"/>
@@ -20561,8 +22083,10 @@
     <w:rsid w:val="00421072"/>
     <w:rsid w:val="0052556E"/>
     <w:rsid w:val="00571EE5"/>
+    <w:rsid w:val="005E3944"/>
     <w:rsid w:val="00726CC2"/>
     <w:rsid w:val="00781C3B"/>
+    <w:rsid w:val="00824841"/>
     <w:rsid w:val="009535BC"/>
     <w:rsid w:val="009D5ED6"/>
     <w:rsid w:val="00D5330A"/>
@@ -21294,7 +22818,7 @@
 </file>
 
 <file path=customXml/itemProps1.xml><?xml version="1.0" encoding="utf-8"?>
-<ds:datastoreItem xmlns:ds="http://schemas.openxmlformats.org/officeDocument/2006/customXml" ds:itemID="{00F0964F-0D27-415F-91B3-4725A0B7DA1C}">
+<ds:datastoreItem xmlns:ds="http://schemas.openxmlformats.org/officeDocument/2006/customXml" ds:itemID="{CBE1CE6E-E005-4089-B22A-7087659E16A6}">
   <ds:schemaRefs>
     <ds:schemaRef ds:uri="http://schemas.openxmlformats.org/officeDocument/2006/bibliography"/>
   </ds:schemaRefs>

</xml_diff>